<commit_message>
#70: write-up.docx, adjust language
</commit_message>
<xml_diff>
--- a/hw4/write-up.docx
+++ b/hw4/write-up.docx
@@ -1166,13 +1166,6 @@
           <w:sz w:val="24"/>
           <w:szCs w:val="24"/>
         </w:rPr>
-        <w:t xml:space="preserve">more </w:t>
-      </w:r>
-      <w:r>
-        <w:rPr>
-          <w:sz w:val="24"/>
-          <w:szCs w:val="24"/>
-        </w:rPr>
         <w:t xml:space="preserve">precise </w:t>
       </w:r>
       <w:r>
@@ -1687,7 +1680,21 @@
           <w:sz w:val="24"/>
           <w:szCs w:val="24"/>
         </w:rPr>
-        <w:t>a Bernoulli Naïve Bayes, Multinomial Naïve Bayes, and Support Vector Machine was created for each modal category.</w:t>
+        <w:t>a Bernoulli Naïve Bayes, Multinomial Naïve Bayes, and Support Vector Machine w</w:t>
+      </w:r>
+      <w:r>
+        <w:rPr>
+          <w:sz w:val="24"/>
+          <w:szCs w:val="24"/>
+        </w:rPr>
+        <w:t>ere</w:t>
+      </w:r>
+      <w:r>
+        <w:rPr>
+          <w:sz w:val="24"/>
+          <w:szCs w:val="24"/>
+        </w:rPr>
+        <w:t xml:space="preserve"> created for each modal category.</w:t>
       </w:r>
       <w:r>
         <w:rPr>
@@ -1701,7 +1708,21 @@
           <w:sz w:val="24"/>
           <w:szCs w:val="24"/>
         </w:rPr>
-        <w:t>against the original unigram representation suffixed with corresponding part of speech</w:t>
+        <w:t xml:space="preserve">against the original unigram representation suffixed </w:t>
+      </w:r>
+      <w:r>
+        <w:rPr>
+          <w:sz w:val="24"/>
+          <w:szCs w:val="24"/>
+        </w:rPr>
+        <w:t>with a</w:t>
+      </w:r>
+      <w:r>
+        <w:rPr>
+          <w:sz w:val="24"/>
+          <w:szCs w:val="24"/>
+        </w:rPr>
+        <w:t xml:space="preserve"> corresponding part of speech</w:t>
       </w:r>
       <w:r>
         <w:rPr>
@@ -1715,7 +1736,21 @@
           <w:sz w:val="24"/>
           <w:szCs w:val="24"/>
         </w:rPr>
-        <w:t>. Specifically, each word was suffixed with its corresponding POS before applying TFIDF vectorization.</w:t>
+        <w:t xml:space="preserve">. Specifically, each word was suffixed </w:t>
+      </w:r>
+      <w:r>
+        <w:rPr>
+          <w:sz w:val="24"/>
+          <w:szCs w:val="24"/>
+        </w:rPr>
+        <w:t>by a hyphen followed by its</w:t>
+      </w:r>
+      <w:r>
+        <w:rPr>
+          <w:sz w:val="24"/>
+          <w:szCs w:val="24"/>
+        </w:rPr>
+        <w:t xml:space="preserve"> POS before applying TFIDF vectorization.</w:t>
       </w:r>
       <w:r>
         <w:rPr>
@@ -1736,7 +1771,35 @@
           <w:sz w:val="24"/>
           <w:szCs w:val="24"/>
         </w:rPr>
-        <w:t xml:space="preserve"> Finally, a k-fold validation was conducted for each classifier and modal type.</w:t>
+        <w:t xml:space="preserve"> Finally, a k-fold validation was </w:t>
+      </w:r>
+      <w:r>
+        <w:rPr>
+          <w:sz w:val="24"/>
+          <w:szCs w:val="24"/>
+        </w:rPr>
+        <w:t>perfo</w:t>
+      </w:r>
+      <w:r>
+        <w:rPr>
+          <w:sz w:val="24"/>
+          <w:szCs w:val="24"/>
+        </w:rPr>
+        <w:t>r</w:t>
+      </w:r>
+      <w:r>
+        <w:rPr>
+          <w:sz w:val="24"/>
+          <w:szCs w:val="24"/>
+        </w:rPr>
+        <w:t>med</w:t>
+      </w:r>
+      <w:r>
+        <w:rPr>
+          <w:sz w:val="24"/>
+          <w:szCs w:val="24"/>
+        </w:rPr>
+        <w:t xml:space="preserve"> for each classifier and modal type.</w:t>
       </w:r>
       <w:r>
         <w:rPr>
@@ -1764,7 +1827,51 @@
           <w:sz w:val="24"/>
           <w:szCs w:val="24"/>
         </w:rPr>
-        <w:t xml:space="preserve"> High variability of score would indicate either the data was to variable, or the model cannot sufficiently characterize the data.</w:t>
+        <w:t xml:space="preserve"> High </w:t>
+      </w:r>
+      <w:r>
+        <w:rPr>
+          <w:sz w:val="24"/>
+          <w:szCs w:val="24"/>
+        </w:rPr>
+        <w:t xml:space="preserve">score variability from the </w:t>
+      </w:r>
+      <w:proofErr w:type="spellStart"/>
+      <w:r>
+        <w:rPr>
+          <w:sz w:val="24"/>
+          <w:szCs w:val="24"/>
+        </w:rPr>
+        <w:t>kfold</w:t>
+      </w:r>
+      <w:proofErr w:type="spellEnd"/>
+      <w:r>
+        <w:rPr>
+          <w:sz w:val="24"/>
+          <w:szCs w:val="24"/>
+        </w:rPr>
+        <w:t xml:space="preserve"> validation,</w:t>
+      </w:r>
+      <w:r>
+        <w:rPr>
+          <w:sz w:val="24"/>
+          <w:szCs w:val="24"/>
+        </w:rPr>
+        <w:t xml:space="preserve"> would indicate either the data was to</w:t>
+      </w:r>
+      <w:r>
+        <w:rPr>
+          <w:sz w:val="24"/>
+          <w:szCs w:val="24"/>
+        </w:rPr>
+        <w:t>o</w:t>
+      </w:r>
+      <w:r>
+        <w:rPr>
+          <w:sz w:val="24"/>
+          <w:szCs w:val="24"/>
+        </w:rPr>
+        <w:t xml:space="preserve"> variable, or the model cannot sufficiently characterize the data.</w:t>
       </w:r>
     </w:p>
     <w:p>
@@ -1791,7 +1898,6 @@
           <w:sz w:val="24"/>
           <w:szCs w:val="24"/>
         </w:rPr>
-        <w:lastRenderedPageBreak/>
         <w:t>Data Preparation</w:t>
       </w:r>
     </w:p>
@@ -2090,7 +2196,58 @@
           <w:sz w:val="24"/>
           <w:szCs w:val="24"/>
         </w:rPr>
-        <w:t>was created to merge the third column (c3) with any successive (c3 + m) columns</w:t>
+        <w:t>was created to merge the third column (c</w:t>
+      </w:r>
+      <w:r>
+        <w:rPr>
+          <w:sz w:val="24"/>
+          <w:szCs w:val="24"/>
+          <w:vertAlign w:val="subscript"/>
+        </w:rPr>
+        <w:t>3</w:t>
+      </w:r>
+      <w:r>
+        <w:rPr>
+          <w:sz w:val="24"/>
+          <w:szCs w:val="24"/>
+        </w:rPr>
+        <w:t>) with any successive (</w:t>
+      </w:r>
+      <w:r>
+        <w:rPr>
+          <w:sz w:val="24"/>
+          <w:szCs w:val="24"/>
+        </w:rPr>
+        <w:t>n</w:t>
+      </w:r>
+      <w:r>
+        <w:rPr>
+          <w:sz w:val="24"/>
+          <w:szCs w:val="24"/>
+        </w:rPr>
+        <w:t xml:space="preserve"> + </w:t>
+      </w:r>
+      <w:r>
+        <w:rPr>
+          <w:sz w:val="24"/>
+          <w:szCs w:val="24"/>
+        </w:rPr>
+        <w:t>c</w:t>
+      </w:r>
+      <w:r>
+        <w:rPr>
+          <w:sz w:val="24"/>
+          <w:szCs w:val="24"/>
+          <w:vertAlign w:val="subscript"/>
+        </w:rPr>
+        <w:t>3+m</w:t>
+      </w:r>
+      <w:r>
+        <w:rPr>
+          <w:sz w:val="24"/>
+          <w:szCs w:val="24"/>
+        </w:rPr>
+        <w:t>) columns</w:t>
       </w:r>
       <w:r>
         <w:rPr>
@@ -2127,7 +2284,21 @@
           <w:sz w:val="24"/>
           <w:szCs w:val="24"/>
         </w:rPr>
-        <w:t xml:space="preserve"> was a balance 3 x n matrix</w:t>
+        <w:t xml:space="preserve"> was a balance n</w:t>
+      </w:r>
+      <w:r>
+        <w:rPr>
+          <w:sz w:val="24"/>
+          <w:szCs w:val="24"/>
+        </w:rPr>
+        <w:t xml:space="preserve"> x 3</w:t>
+      </w:r>
+      <w:r>
+        <w:rPr>
+          <w:sz w:val="24"/>
+          <w:szCs w:val="24"/>
+        </w:rPr>
+        <w:t xml:space="preserve"> matrix</w:t>
       </w:r>
       <w:r>
         <w:rPr>
@@ -2210,7 +2381,21 @@
           <w:sz w:val="24"/>
           <w:szCs w:val="24"/>
         </w:rPr>
-        <w:t xml:space="preserve"> (0,1) for the lie column</w:t>
+        <w:t xml:space="preserve"> (0,</w:t>
+      </w:r>
+      <w:r>
+        <w:rPr>
+          <w:sz w:val="24"/>
+          <w:szCs w:val="24"/>
+        </w:rPr>
+        <w:t xml:space="preserve"> </w:t>
+      </w:r>
+      <w:r>
+        <w:rPr>
+          <w:sz w:val="24"/>
+          <w:szCs w:val="24"/>
+        </w:rPr>
+        <w:t>1) for the lie column</w:t>
       </w:r>
       <w:r>
         <w:rPr>
@@ -2287,7 +2472,7 @@
           <w:sz w:val="24"/>
           <w:szCs w:val="24"/>
         </w:rPr>
-        <w:t xml:space="preserve"> to perform corresponding </w:t>
+        <w:t xml:space="preserve"> to perform </w:t>
       </w:r>
       <w:r>
         <w:rPr>
@@ -2394,6 +2579,14 @@
       <w:proofErr w:type="spellEnd"/>
       <w:r>
         <w:rPr>
+          <w:rStyle w:val="FootnoteReference"/>
+          <w:sz w:val="24"/>
+          <w:szCs w:val="24"/>
+        </w:rPr>
+        <w:footnoteReference w:id="8"/>
+      </w:r>
+      <w:r>
+        <w:rPr>
           <w:sz w:val="24"/>
           <w:szCs w:val="24"/>
         </w:rPr>
@@ -2405,7 +2598,7 @@
           <w:sz w:val="24"/>
           <w:szCs w:val="24"/>
         </w:rPr>
-        <w:footnoteReference w:id="8"/>
+        <w:footnoteReference w:id="9"/>
       </w:r>
       <w:r>
         <w:rPr>
@@ -2459,7 +2652,50 @@
         <w:rPr>
           <w:noProof/>
         </w:rPr>
-        <w:t>Word similarity between the two groups indicate potential stop words can be created. Namely, the words “nan”, “restaurant”, “food”, and “place” could potentially be added to a custom stopword list.</w:t>
+        <w:t xml:space="preserve">Word similarity between the two groups indicate </w:t>
+      </w:r>
+      <w:r>
+        <w:rPr>
+          <w:noProof/>
+        </w:rPr>
+        <w:t>additional</w:t>
+      </w:r>
+      <w:r>
+        <w:rPr>
+          <w:noProof/>
+        </w:rPr>
+        <w:t xml:space="preserve"> stopwords </w:t>
+      </w:r>
+      <w:r>
+        <w:rPr>
+          <w:noProof/>
+        </w:rPr>
+        <w:t xml:space="preserve">that can be appended to the default </w:t>
+      </w:r>
+      <w:r>
+        <w:rPr>
+          <w:noProof/>
+        </w:rPr>
+        <w:t xml:space="preserve">nltk </w:t>
+      </w:r>
+      <w:r>
+        <w:rPr>
+          <w:noProof/>
+        </w:rPr>
+        <w:t>english stopwords</w:t>
+      </w:r>
+      <w:r>
+        <w:rPr>
+          <w:rStyle w:val="FootnoteReference"/>
+          <w:noProof/>
+        </w:rPr>
+        <w:footnoteReference w:id="10"/>
+      </w:r>
+      <w:r>
+        <w:rPr>
+          <w:noProof/>
+        </w:rPr>
+        <w:t>. Namely, the words “nan”, “restaurant”, “food”, and “place” could potentially be added to a custom stopword list.</w:t>
       </w:r>
     </w:p>
     <w:tbl>
@@ -2738,19 +2974,38 @@
         <w:rPr>
           <w:noProof/>
         </w:rPr>
+        <w:lastRenderedPageBreak/>
         <w:t>Similar to earlier wordclouds on truthfulness (i.e. lie), the sentiment wordclouds indicate a familiar pattern.</w:t>
       </w:r>
       <w:r>
         <w:rPr>
           <w:noProof/>
         </w:rPr>
-        <w:t xml:space="preserve"> Specifically, the words </w:t>
+        <w:t xml:space="preserve"> Specifically, the </w:t>
       </w:r>
       <w:r>
         <w:rPr>
           <w:noProof/>
         </w:rPr>
-        <w:t>“nan”, “restaurant”, “food”, and “place” could potentially be added to a custom stopword list.</w:t>
+        <w:t>same custom</w:t>
+      </w:r>
+      <w:r>
+        <w:rPr>
+          <w:noProof/>
+        </w:rPr>
+        <w:t xml:space="preserve"> stopword list</w:t>
+      </w:r>
+      <w:r>
+        <w:rPr>
+          <w:noProof/>
+        </w:rPr>
+        <w:t xml:space="preserve"> could be created and utilized</w:t>
+      </w:r>
+      <w:r>
+        <w:rPr>
+          <w:noProof/>
+        </w:rPr>
+        <w:t>.</w:t>
       </w:r>
     </w:p>
     <w:p>
@@ -2789,7 +3044,6 @@
               <w:rPr>
                 <w:noProof/>
               </w:rPr>
-              <w:lastRenderedPageBreak/>
               <w:drawing>
                 <wp:inline distT="0" distB="0" distL="0" distR="0" wp14:anchorId="1BFA5FE8" wp14:editId="749FDF36">
                   <wp:extent cx="2832100" cy="2124075"/>
@@ -3083,7 +3337,56 @@
           <w:sz w:val="24"/>
           <w:szCs w:val="24"/>
         </w:rPr>
-        <w:t xml:space="preserve"> Though the neutral tendency seems to follow similar pattern, recent sentiments indicates the lying sentiments have slightly higher neutral scores.</w:t>
+        <w:t xml:space="preserve"> Though the neutral </w:t>
+      </w:r>
+      <w:r>
+        <w:rPr>
+          <w:sz w:val="24"/>
+          <w:szCs w:val="24"/>
+        </w:rPr>
+        <w:t xml:space="preserve">series between the two sentiments </w:t>
+      </w:r>
+      <w:r>
+        <w:rPr>
+          <w:sz w:val="24"/>
+          <w:szCs w:val="24"/>
+        </w:rPr>
+        <w:t xml:space="preserve">follow </w:t>
+      </w:r>
+      <w:r>
+        <w:rPr>
+          <w:sz w:val="24"/>
+          <w:szCs w:val="24"/>
+        </w:rPr>
+        <w:t xml:space="preserve">a </w:t>
+      </w:r>
+      <w:r>
+        <w:rPr>
+          <w:sz w:val="24"/>
+          <w:szCs w:val="24"/>
+        </w:rPr>
+        <w:t xml:space="preserve">similar pattern, recent </w:t>
+      </w:r>
+      <w:r>
+        <w:rPr>
+          <w:sz w:val="24"/>
+          <w:szCs w:val="24"/>
+        </w:rPr>
+        <w:t>fluctuations</w:t>
+      </w:r>
+      <w:r>
+        <w:rPr>
+          <w:sz w:val="24"/>
+          <w:szCs w:val="24"/>
+        </w:rPr>
+        <w:t xml:space="preserve"> </w:t>
+      </w:r>
+      <w:r>
+        <w:rPr>
+          <w:sz w:val="24"/>
+          <w:szCs w:val="24"/>
+        </w:rPr>
+        <w:t>indicate higher neutral scores for the lying category.</w:t>
       </w:r>
       <w:r>
         <w:rPr>
@@ -3378,7 +3681,7 @@
         </w:rPr>
         <w:t xml:space="preserve"> for combined associated </w:t>
       </w:r>
-      <w:proofErr w:type="gramStart"/>
+      <w:proofErr w:type="spellStart"/>
       <w:r>
         <w:rPr>
           <w:sz w:val="24"/>
@@ -3386,14 +3689,7 @@
         </w:rPr>
         <w:t>modals</w:t>
       </w:r>
-      <w:r>
-        <w:rPr>
-          <w:sz w:val="24"/>
-          <w:szCs w:val="24"/>
-        </w:rPr>
-        <w:t>’</w:t>
-      </w:r>
-      <w:proofErr w:type="gramEnd"/>
+      <w:proofErr w:type="spellEnd"/>
       <w:r>
         <w:rPr>
           <w:sz w:val="24"/>
@@ -4123,15 +4419,20 @@
         </w:rPr>
         <w:t xml:space="preserve"> </w:t>
       </w:r>
-      <w:proofErr w:type="spellStart"/>
-      <w:r>
-        <w:rPr>
-          <w:sz w:val="24"/>
-          <w:szCs w:val="24"/>
-        </w:rPr>
-        <w:t>outbeats</w:t>
-      </w:r>
-      <w:proofErr w:type="spellEnd"/>
+      <w:r>
+        <w:rPr>
+          <w:sz w:val="24"/>
+          <w:szCs w:val="24"/>
+        </w:rPr>
+        <w:t>out</w:t>
+      </w:r>
+      <w:r>
+        <w:rPr>
+          <w:sz w:val="24"/>
+          <w:szCs w:val="24"/>
+        </w:rPr>
+        <w:t>performs</w:t>
+      </w:r>
       <w:r>
         <w:rPr>
           <w:sz w:val="24"/>
@@ -4151,15 +4452,52 @@
           <w:sz w:val="24"/>
           <w:szCs w:val="24"/>
         </w:rPr>
-        <w:t xml:space="preserve">Bayes (POS) appears to perform better than the Bernoulli </w:t>
-      </w:r>
-      <w:r>
-        <w:rPr>
-          <w:sz w:val="24"/>
-          <w:szCs w:val="24"/>
-        </w:rPr>
-        <w:t>Naïve Bayes from above.</w:t>
-      </w:r>
+        <w:t>Bayes (POS) perform</w:t>
+      </w:r>
+      <w:r>
+        <w:rPr>
+          <w:sz w:val="24"/>
+          <w:szCs w:val="24"/>
+        </w:rPr>
+        <w:t>s</w:t>
+      </w:r>
+      <w:r>
+        <w:rPr>
+          <w:sz w:val="24"/>
+          <w:szCs w:val="24"/>
+        </w:rPr>
+        <w:t xml:space="preserve"> better than the </w:t>
+      </w:r>
+      <w:r>
+        <w:rPr>
+          <w:sz w:val="24"/>
+          <w:szCs w:val="24"/>
+        </w:rPr>
+        <w:t xml:space="preserve">above </w:t>
+      </w:r>
+      <w:r>
+        <w:rPr>
+          <w:sz w:val="24"/>
+          <w:szCs w:val="24"/>
+        </w:rPr>
+        <w:t xml:space="preserve">Bernoulli </w:t>
+      </w:r>
+      <w:r>
+        <w:rPr>
+          <w:sz w:val="24"/>
+          <w:szCs w:val="24"/>
+        </w:rPr>
+        <w:t>Naïve Bayes.</w:t>
+      </w:r>
+    </w:p>
+    <w:p>
+      <w:pPr>
+        <w:spacing w:line="240" w:lineRule="auto"/>
+        <w:rPr>
+          <w:sz w:val="24"/>
+          <w:szCs w:val="24"/>
+        </w:rPr>
+      </w:pPr>
     </w:p>
     <w:p>
       <w:pPr>
@@ -4998,7 +5336,7 @@
           <w:sz w:val="24"/>
           <w:szCs w:val="24"/>
         </w:rPr>
-        <w:t>The best performing POS classifier on sentiment analysis indicates less than a 50% accuracy. Therefore, the POS variants do not perform well for classifying sentiment.</w:t>
+        <w:t>The best performing POS classifier on sentiment analysis indicate less than a 50% accuracy. Therefore, the POS variants do not perform well for classifying sentiment.</w:t>
       </w:r>
     </w:p>
     <w:p>
@@ -5487,28 +5825,56 @@
           <w:sz w:val="24"/>
           <w:szCs w:val="24"/>
         </w:rPr>
-        <w:t xml:space="preserve"> reinterpret the above results. It is clearly see</w:t>
-      </w:r>
-      <w:r>
-        <w:rPr>
-          <w:sz w:val="24"/>
-          <w:szCs w:val="24"/>
-        </w:rPr>
-        <w:t>n</w:t>
-      </w:r>
-      <w:r>
-        <w:rPr>
-          <w:sz w:val="24"/>
-          <w:szCs w:val="24"/>
-        </w:rPr>
-        <w:t xml:space="preserve"> that the overall ensembled scores do </w:t>
-      </w:r>
-      <w:r>
-        <w:rPr>
-          <w:sz w:val="24"/>
-          <w:szCs w:val="24"/>
-        </w:rPr>
-        <w:t xml:space="preserve">not exceed 50% accuracy. Moreover, </w:t>
+        <w:t xml:space="preserve"> reinterpret </w:t>
+      </w:r>
+      <w:r>
+        <w:rPr>
+          <w:sz w:val="24"/>
+          <w:szCs w:val="24"/>
+        </w:rPr>
+        <w:t>earlier</w:t>
+      </w:r>
+      <w:r>
+        <w:rPr>
+          <w:sz w:val="24"/>
+          <w:szCs w:val="24"/>
+        </w:rPr>
+        <w:t xml:space="preserve"> </w:t>
+      </w:r>
+      <w:r>
+        <w:rPr>
+          <w:sz w:val="24"/>
+          <w:szCs w:val="24"/>
+        </w:rPr>
+        <w:t>of</w:t>
+      </w:r>
+      <w:r>
+        <w:rPr>
+          <w:sz w:val="24"/>
+          <w:szCs w:val="24"/>
+        </w:rPr>
+        <w:t xml:space="preserve"> ensembled scores </w:t>
+      </w:r>
+      <w:r>
+        <w:rPr>
+          <w:sz w:val="24"/>
+          <w:szCs w:val="24"/>
+        </w:rPr>
+        <w:t>not exceed</w:t>
+      </w:r>
+      <w:r>
+        <w:rPr>
+          <w:sz w:val="24"/>
+          <w:szCs w:val="24"/>
+        </w:rPr>
+        <w:t>ing</w:t>
+      </w:r>
+      <w:r>
+        <w:rPr>
+          <w:sz w:val="24"/>
+          <w:szCs w:val="24"/>
+        </w:rPr>
+        <w:t xml:space="preserve"> 50% accuracy. Moreover, </w:t>
       </w:r>
       <w:r>
         <w:rPr>
@@ -5543,7 +5909,63 @@
           <w:sz w:val="24"/>
           <w:szCs w:val="24"/>
         </w:rPr>
-        <w:t>It appears that the overall scores are roughly equals between sentiment and lie detection. However, lie detection appears to have more variable scores between the corresponding classifiers, whereas the sentiment classifiers indicate less score fluctuations.</w:t>
+        <w:t>It appears that the overall scores are roughly equal between sentiment and lie detection. However, lie detection</w:t>
+      </w:r>
+      <w:r>
+        <w:rPr>
+          <w:sz w:val="24"/>
+          <w:szCs w:val="24"/>
+        </w:rPr>
+        <w:t xml:space="preserve"> scores</w:t>
+      </w:r>
+      <w:r>
+        <w:rPr>
+          <w:sz w:val="24"/>
+          <w:szCs w:val="24"/>
+        </w:rPr>
+        <w:t xml:space="preserve"> </w:t>
+      </w:r>
+      <w:r>
+        <w:rPr>
+          <w:sz w:val="24"/>
+          <w:szCs w:val="24"/>
+        </w:rPr>
+        <w:t>are</w:t>
+      </w:r>
+      <w:r>
+        <w:rPr>
+          <w:sz w:val="24"/>
+          <w:szCs w:val="24"/>
+        </w:rPr>
+        <w:t xml:space="preserve"> more</w:t>
+      </w:r>
+      <w:r>
+        <w:rPr>
+          <w:sz w:val="24"/>
+          <w:szCs w:val="24"/>
+        </w:rPr>
+        <w:t xml:space="preserve"> variable</w:t>
+      </w:r>
+      <w:r>
+        <w:rPr>
+          <w:sz w:val="24"/>
+          <w:szCs w:val="24"/>
+        </w:rPr>
+        <w:t xml:space="preserve"> between </w:t>
+      </w:r>
+      <w:r>
+        <w:rPr>
+          <w:sz w:val="24"/>
+          <w:szCs w:val="24"/>
+        </w:rPr>
+        <w:t xml:space="preserve">implemented </w:t>
+      </w:r>
+      <w:r>
+        <w:rPr>
+          <w:sz w:val="24"/>
+          <w:szCs w:val="24"/>
+        </w:rPr>
+        <w:t>classifiers, whereas the sentiment classifiers indicate less score fluctuations.</w:t>
       </w:r>
       <w:r>
         <w:rPr>
@@ -5578,21 +6000,21 @@
           <w:sz w:val="24"/>
           <w:szCs w:val="24"/>
         </w:rPr>
-        <w:t xml:space="preserve">than lie detection, since </w:t>
-      </w:r>
-      <w:r>
-        <w:rPr>
-          <w:sz w:val="24"/>
-          <w:szCs w:val="24"/>
-        </w:rPr>
-        <w:t>the latter is more a</w:t>
-      </w:r>
-      <w:r>
-        <w:rPr>
-          <w:sz w:val="24"/>
-          <w:szCs w:val="24"/>
-        </w:rPr>
-        <w:t xml:space="preserve"> challenge than determining a sentiment.</w:t>
+        <w:t xml:space="preserve">than lie detection, </w:t>
+      </w:r>
+      <w:r>
+        <w:rPr>
+          <w:sz w:val="24"/>
+          <w:szCs w:val="24"/>
+        </w:rPr>
+        <w:t>since characterizing sentiment has less ambiguity</w:t>
+      </w:r>
+      <w:r>
+        <w:rPr>
+          <w:sz w:val="24"/>
+          <w:szCs w:val="24"/>
+        </w:rPr>
+        <w:t>.</w:t>
       </w:r>
     </w:p>
     <w:p>
@@ -5842,28 +6264,47 @@
         </w:rPr>
         <w:t xml:space="preserve">The Bernoulli Naïve Bayes and Multinomial Naïve Bayes have higher </w:t>
       </w:r>
-      <w:proofErr w:type="spellStart"/>
-      <w:r>
-        <w:rPr>
-          <w:sz w:val="24"/>
-          <w:szCs w:val="24"/>
-        </w:rPr>
-        <w:t>kfold</w:t>
-      </w:r>
-      <w:proofErr w:type="spellEnd"/>
-      <w:r>
-        <w:rPr>
-          <w:sz w:val="24"/>
-          <w:szCs w:val="24"/>
-        </w:rPr>
-        <w:t xml:space="preserve"> validation </w:t>
-      </w:r>
-      <w:r>
-        <w:rPr>
-          <w:sz w:val="24"/>
-          <w:szCs w:val="24"/>
-        </w:rPr>
-        <w:t xml:space="preserve">scores than the Support Vector Machine </w:t>
+      <w:r>
+        <w:rPr>
+          <w:sz w:val="24"/>
+          <w:szCs w:val="24"/>
+        </w:rPr>
+        <w:t>k</w:t>
+      </w:r>
+      <w:r>
+        <w:rPr>
+          <w:sz w:val="24"/>
+          <w:szCs w:val="24"/>
+        </w:rPr>
+        <w:t>-</w:t>
+      </w:r>
+      <w:r>
+        <w:rPr>
+          <w:sz w:val="24"/>
+          <w:szCs w:val="24"/>
+        </w:rPr>
+        <w:t xml:space="preserve">fold validation </w:t>
+      </w:r>
+      <w:r>
+        <w:rPr>
+          <w:sz w:val="24"/>
+          <w:szCs w:val="24"/>
+        </w:rPr>
+        <w:t xml:space="preserve">scores </w:t>
+      </w:r>
+      <w:r>
+        <w:rPr>
+          <w:sz w:val="24"/>
+          <w:szCs w:val="24"/>
+        </w:rPr>
+        <w:t>compared to</w:t>
+      </w:r>
+      <w:r>
+        <w:rPr>
+          <w:sz w:val="24"/>
+          <w:szCs w:val="24"/>
+        </w:rPr>
+        <w:t xml:space="preserve"> Support Vector Machine </w:t>
       </w:r>
       <w:r>
         <w:rPr>
@@ -5877,7 +6318,21 @@
           <w:sz w:val="24"/>
           <w:szCs w:val="24"/>
         </w:rPr>
-        <w:t>for lie detection. However, SVM seem to have less accuracy variability.</w:t>
+        <w:t>for lie detection. However, SVM</w:t>
+      </w:r>
+      <w:r>
+        <w:rPr>
+          <w:sz w:val="24"/>
+          <w:szCs w:val="24"/>
+        </w:rPr>
+        <w:t xml:space="preserve"> exhibits</w:t>
+      </w:r>
+      <w:r>
+        <w:rPr>
+          <w:sz w:val="24"/>
+          <w:szCs w:val="24"/>
+        </w:rPr>
+        <w:t xml:space="preserve"> less accuracy variability.</w:t>
       </w:r>
     </w:p>
     <w:p>
@@ -6260,35 +6715,82 @@
         </w:rPr>
         <w:t xml:space="preserve">The Bernoulli Naïve Bayes and Multinomial Naïve Bayes </w:t>
       </w:r>
-      <w:proofErr w:type="spellStart"/>
-      <w:r>
-        <w:rPr>
-          <w:sz w:val="24"/>
-          <w:szCs w:val="24"/>
-        </w:rPr>
-        <w:t>kfold</w:t>
-      </w:r>
-      <w:proofErr w:type="spellEnd"/>
-      <w:r>
-        <w:rPr>
-          <w:sz w:val="24"/>
-          <w:szCs w:val="24"/>
-        </w:rPr>
-        <w:t xml:space="preserve"> validation </w:t>
-      </w:r>
-      <w:r>
-        <w:rPr>
-          <w:sz w:val="24"/>
-          <w:szCs w:val="24"/>
-        </w:rPr>
-        <w:t>outperforms the Support Vector Machine for sentiment analysis.</w:t>
-      </w:r>
-      <w:r>
-        <w:rPr>
-          <w:sz w:val="24"/>
-          <w:szCs w:val="24"/>
-        </w:rPr>
-        <w:t xml:space="preserve"> However, the Bernoulli Naïve Bayes appears to have slightly more variability.</w:t>
+      <w:r>
+        <w:rPr>
+          <w:sz w:val="24"/>
+          <w:szCs w:val="24"/>
+        </w:rPr>
+        <w:t>k</w:t>
+      </w:r>
+      <w:r>
+        <w:rPr>
+          <w:sz w:val="24"/>
+          <w:szCs w:val="24"/>
+        </w:rPr>
+        <w:t>-</w:t>
+      </w:r>
+      <w:r>
+        <w:rPr>
+          <w:sz w:val="24"/>
+          <w:szCs w:val="24"/>
+        </w:rPr>
+        <w:t xml:space="preserve">fold validation </w:t>
+      </w:r>
+      <w:r>
+        <w:rPr>
+          <w:sz w:val="24"/>
+          <w:szCs w:val="24"/>
+        </w:rPr>
+        <w:t xml:space="preserve">outperforms </w:t>
+      </w:r>
+      <w:r>
+        <w:rPr>
+          <w:sz w:val="24"/>
+          <w:szCs w:val="24"/>
+        </w:rPr>
+        <w:t>SVM</w:t>
+      </w:r>
+      <w:r>
+        <w:rPr>
+          <w:sz w:val="24"/>
+          <w:szCs w:val="24"/>
+        </w:rPr>
+        <w:t xml:space="preserve"> for sentiment analysis.</w:t>
+      </w:r>
+      <w:r>
+        <w:rPr>
+          <w:sz w:val="24"/>
+          <w:szCs w:val="24"/>
+        </w:rPr>
+        <w:t xml:space="preserve"> However, the Bernoulli Naïve Bayes </w:t>
+      </w:r>
+      <w:r>
+        <w:rPr>
+          <w:sz w:val="24"/>
+          <w:szCs w:val="24"/>
+        </w:rPr>
+        <w:t>is</w:t>
+      </w:r>
+      <w:r>
+        <w:rPr>
+          <w:sz w:val="24"/>
+          <w:szCs w:val="24"/>
+        </w:rPr>
+        <w:t xml:space="preserve"> slightly more variab</w:t>
+      </w:r>
+      <w:r>
+        <w:rPr>
+          <w:sz w:val="24"/>
+          <w:szCs w:val="24"/>
+        </w:rPr>
+        <w:t>le</w:t>
+      </w:r>
+      <w:r>
+        <w:rPr>
+          <w:sz w:val="24"/>
+          <w:szCs w:val="24"/>
+        </w:rPr>
+        <w:t>.</w:t>
       </w:r>
     </w:p>
     <w:p>
@@ -6713,14 +7215,14 @@
           <w:sz w:val="24"/>
           <w:szCs w:val="24"/>
         </w:rPr>
-        <w:t xml:space="preserve">. The ability of predict the sentiment </w:t>
-      </w:r>
-      <w:r>
-        <w:rPr>
-          <w:sz w:val="24"/>
-          <w:szCs w:val="24"/>
-        </w:rPr>
-        <w:t>of</w:t>
+        <w:t xml:space="preserve">. The ability of predict sentiment </w:t>
+      </w:r>
+      <w:r>
+        <w:rPr>
+          <w:sz w:val="24"/>
+          <w:szCs w:val="24"/>
+        </w:rPr>
+        <w:t>from</w:t>
       </w:r>
       <w:r>
         <w:rPr>
@@ -6769,7 +7271,21 @@
           <w:sz w:val="24"/>
           <w:szCs w:val="24"/>
         </w:rPr>
-        <w:t xml:space="preserve"> for customers</w:t>
+        <w:t xml:space="preserve"> f</w:t>
+      </w:r>
+      <w:r>
+        <w:rPr>
+          <w:sz w:val="24"/>
+          <w:szCs w:val="24"/>
+        </w:rPr>
+        <w:t>rom</w:t>
+      </w:r>
+      <w:r>
+        <w:rPr>
+          <w:sz w:val="24"/>
+          <w:szCs w:val="24"/>
+        </w:rPr>
+        <w:t xml:space="preserve"> customers</w:t>
       </w:r>
       <w:r>
         <w:rPr>
@@ -6846,21 +7362,28 @@
           <w:sz w:val="24"/>
           <w:szCs w:val="24"/>
         </w:rPr>
-        <w:t xml:space="preserve"> prepare </w:t>
-      </w:r>
-      <w:r>
-        <w:rPr>
-          <w:sz w:val="24"/>
-          <w:szCs w:val="24"/>
-        </w:rPr>
-        <w:t>corresponding</w:t>
-      </w:r>
-      <w:r>
-        <w:rPr>
-          <w:sz w:val="24"/>
-          <w:szCs w:val="24"/>
-        </w:rPr>
-        <w:t xml:space="preserve"> supply chain by ensuring</w:t>
+        <w:t xml:space="preserve"> prepare</w:t>
+      </w:r>
+      <w:r>
+        <w:rPr>
+          <w:sz w:val="24"/>
+          <w:szCs w:val="24"/>
+        </w:rPr>
+        <w:t xml:space="preserve"> </w:t>
+      </w:r>
+      <w:r>
+        <w:rPr>
+          <w:sz w:val="24"/>
+          <w:szCs w:val="24"/>
+        </w:rPr>
+        <w:t xml:space="preserve">a </w:t>
+      </w:r>
+      <w:r>
+        <w:rPr>
+          <w:sz w:val="24"/>
+          <w:szCs w:val="24"/>
+        </w:rPr>
+        <w:t>supply chain by ensuring</w:t>
       </w:r>
       <w:r>
         <w:rPr>
@@ -6918,7 +7441,28 @@
           <w:sz w:val="24"/>
           <w:szCs w:val="24"/>
         </w:rPr>
-        <w:t>the added information can provide additional insight.</w:t>
+        <w:t xml:space="preserve">the added information can </w:t>
+      </w:r>
+      <w:r>
+        <w:rPr>
+          <w:sz w:val="24"/>
+          <w:szCs w:val="24"/>
+        </w:rPr>
+        <w:t xml:space="preserve">supplement </w:t>
+      </w:r>
+      <w:r>
+        <w:rPr>
+          <w:sz w:val="24"/>
+          <w:szCs w:val="24"/>
+        </w:rPr>
+        <w:t>decision factors</w:t>
+      </w:r>
+      <w:r>
+        <w:rPr>
+          <w:sz w:val="24"/>
+          <w:szCs w:val="24"/>
+        </w:rPr>
+        <w:t>.</w:t>
       </w:r>
       <w:r>
         <w:rPr>
@@ -6932,80 +7476,178 @@
           <w:sz w:val="24"/>
           <w:szCs w:val="24"/>
         </w:rPr>
-        <w:t xml:space="preserve">then </w:t>
-      </w:r>
-      <w:r>
-        <w:rPr>
-          <w:sz w:val="24"/>
-          <w:szCs w:val="24"/>
-        </w:rPr>
-        <w:t>being able to detect whether a negative f</w:t>
-      </w:r>
-      <w:r>
-        <w:rPr>
-          <w:sz w:val="24"/>
-          <w:szCs w:val="24"/>
-        </w:rPr>
-        <w:t>eedback is truthful</w:t>
-      </w:r>
-      <w:r>
-        <w:rPr>
-          <w:sz w:val="24"/>
-          <w:szCs w:val="24"/>
-        </w:rPr>
-        <w:t>, can further improve business processes.</w:t>
-      </w:r>
-      <w:r>
-        <w:rPr>
-          <w:sz w:val="24"/>
-          <w:szCs w:val="24"/>
-        </w:rPr>
-        <w:t xml:space="preserve"> </w:t>
-      </w:r>
-      <w:r>
-        <w:rPr>
-          <w:sz w:val="24"/>
-          <w:szCs w:val="24"/>
-        </w:rPr>
-        <w:t xml:space="preserve">Specifically, untruthful negative </w:t>
-      </w:r>
-      <w:r>
-        <w:rPr>
-          <w:sz w:val="24"/>
-          <w:szCs w:val="24"/>
-        </w:rPr>
-        <w:t>reviews</w:t>
-      </w:r>
-      <w:r>
-        <w:rPr>
-          <w:sz w:val="24"/>
-          <w:szCs w:val="24"/>
-        </w:rPr>
-        <w:t xml:space="preserve"> can be omitted from the data incorporated into sentiment</w:t>
-      </w:r>
-      <w:r>
-        <w:rPr>
-          <w:sz w:val="24"/>
-          <w:szCs w:val="24"/>
-        </w:rPr>
-        <w:t xml:space="preserve"> and other</w:t>
-      </w:r>
-      <w:r>
-        <w:rPr>
-          <w:sz w:val="24"/>
-          <w:szCs w:val="24"/>
-        </w:rPr>
-        <w:t xml:space="preserve"> analysis.</w:t>
-      </w:r>
-      <w:r>
-        <w:rPr>
-          <w:sz w:val="24"/>
-          <w:szCs w:val="24"/>
-        </w:rPr>
-        <w:t xml:space="preserve"> Therefore, noisy data can be removed, allowing a study to focus directly on relevant information.</w:t>
+        <w:t xml:space="preserve">then noisy data (untruthful reviews) can be omitted from </w:t>
+      </w:r>
+      <w:r>
+        <w:rPr>
+          <w:sz w:val="24"/>
+          <w:szCs w:val="24"/>
+        </w:rPr>
+        <w:t>successive</w:t>
+      </w:r>
+      <w:r>
+        <w:rPr>
+          <w:sz w:val="24"/>
+          <w:szCs w:val="24"/>
+        </w:rPr>
+        <w:t xml:space="preserve"> analysis.  </w:t>
+      </w:r>
+      <w:r>
+        <w:rPr>
+          <w:sz w:val="24"/>
+          <w:szCs w:val="24"/>
+        </w:rPr>
+        <w:t xml:space="preserve">This allows </w:t>
+      </w:r>
+      <w:r>
+        <w:rPr>
+          <w:sz w:val="24"/>
+          <w:szCs w:val="24"/>
+        </w:rPr>
+        <w:t xml:space="preserve">descriptive analysis as well as </w:t>
+      </w:r>
+      <w:r>
+        <w:rPr>
+          <w:sz w:val="24"/>
+          <w:szCs w:val="24"/>
+        </w:rPr>
+        <w:t>classifier</w:t>
+      </w:r>
+      <w:r>
+        <w:rPr>
+          <w:sz w:val="24"/>
+          <w:szCs w:val="24"/>
+        </w:rPr>
+        <w:t>(s)</w:t>
+      </w:r>
+      <w:r>
+        <w:rPr>
+          <w:sz w:val="24"/>
+          <w:szCs w:val="24"/>
+        </w:rPr>
+        <w:t xml:space="preserve"> to generalize on </w:t>
+      </w:r>
+      <w:r>
+        <w:rPr>
+          <w:sz w:val="24"/>
+          <w:szCs w:val="24"/>
+        </w:rPr>
+        <w:t>meaningful</w:t>
+      </w:r>
+      <w:r>
+        <w:rPr>
+          <w:sz w:val="24"/>
+          <w:szCs w:val="24"/>
+        </w:rPr>
+        <w:t xml:space="preserve"> information, thereby increasing </w:t>
+      </w:r>
+      <w:r>
+        <w:rPr>
+          <w:sz w:val="24"/>
+          <w:szCs w:val="24"/>
+        </w:rPr>
+        <w:t xml:space="preserve">awareness, and </w:t>
+      </w:r>
+      <w:r>
+        <w:rPr>
+          <w:sz w:val="24"/>
+          <w:szCs w:val="24"/>
+        </w:rPr>
+        <w:t>predictive abilities.</w:t>
+      </w:r>
+      <w:r>
+        <w:rPr>
+          <w:sz w:val="24"/>
+          <w:szCs w:val="24"/>
+        </w:rPr>
+        <w:t xml:space="preserve"> Overall, </w:t>
+      </w:r>
+      <w:r>
+        <w:rPr>
+          <w:sz w:val="24"/>
+          <w:szCs w:val="24"/>
+        </w:rPr>
+        <w:t xml:space="preserve">utilizing </w:t>
+      </w:r>
+      <w:r>
+        <w:rPr>
+          <w:sz w:val="24"/>
+          <w:szCs w:val="24"/>
+        </w:rPr>
+        <w:t xml:space="preserve">both </w:t>
+      </w:r>
+      <w:r>
+        <w:rPr>
+          <w:sz w:val="24"/>
+          <w:szCs w:val="24"/>
+        </w:rPr>
+        <w:t>lie detection</w:t>
+      </w:r>
+      <w:r>
+        <w:rPr>
+          <w:sz w:val="24"/>
+          <w:szCs w:val="24"/>
+        </w:rPr>
+        <w:t>, and sentiment analysis</w:t>
+      </w:r>
+      <w:r>
+        <w:rPr>
+          <w:sz w:val="24"/>
+          <w:szCs w:val="24"/>
+        </w:rPr>
+        <w:t xml:space="preserve"> for reviews,</w:t>
+      </w:r>
+      <w:r>
+        <w:rPr>
+          <w:sz w:val="24"/>
+          <w:szCs w:val="24"/>
+        </w:rPr>
+        <w:t xml:space="preserve"> can </w:t>
+      </w:r>
+      <w:r>
+        <w:rPr>
+          <w:sz w:val="24"/>
+          <w:szCs w:val="24"/>
+        </w:rPr>
+        <w:t>functional</w:t>
       </w:r>
       <w:bookmarkStart w:id="0" w:name="_GoBack"/>
       <w:bookmarkEnd w:id="0"/>
+      <w:r>
+        <w:rPr>
+          <w:sz w:val="24"/>
+          <w:szCs w:val="24"/>
+        </w:rPr>
+        <w:t xml:space="preserve"> information </w:t>
+      </w:r>
+      <w:r>
+        <w:rPr>
+          <w:sz w:val="24"/>
+          <w:szCs w:val="24"/>
+        </w:rPr>
+        <w:t>for</w:t>
+      </w:r>
+      <w:r>
+        <w:rPr>
+          <w:sz w:val="24"/>
+          <w:szCs w:val="24"/>
+        </w:rPr>
+        <w:t xml:space="preserve"> </w:t>
+      </w:r>
+      <w:r>
+        <w:rPr>
+          <w:sz w:val="24"/>
+          <w:szCs w:val="24"/>
+        </w:rPr>
+        <w:t>decision making</w:t>
+      </w:r>
+      <w:r>
+        <w:rPr>
+          <w:sz w:val="24"/>
+          <w:szCs w:val="24"/>
+        </w:rPr>
+        <w:t>.</w:t>
+      </w:r>
     </w:p>
     <w:sectPr>
       <w:type w:val="continuous"/>
@@ -7276,12 +7918,66 @@
       <w:r>
         <w:t xml:space="preserve"> </w:t>
       </w:r>
-      <w:hyperlink r:id="rId8" w:anchor="L83-L88" w:history="1">
+      <w:hyperlink r:id="rId8" w:history="1">
+        <w:r>
+          <w:rPr>
+            <w:rStyle w:val="Hyperlink"/>
+          </w:rPr>
+          <w:t>http://www.nltk.org/howto/stem.html</w:t>
+        </w:r>
+      </w:hyperlink>
+    </w:p>
+  </w:footnote>
+  <w:footnote w:id="9">
+    <w:p>
+      <w:pPr>
+        <w:pStyle w:val="FootnoteText"/>
+        <w:rPr>
+          <w:lang w:val="en-CA"/>
+        </w:rPr>
+      </w:pPr>
+      <w:r>
+        <w:rPr>
+          <w:rStyle w:val="FootnoteReference"/>
+        </w:rPr>
+        <w:footnoteRef/>
+      </w:r>
+      <w:r>
+        <w:t xml:space="preserve"> </w:t>
+      </w:r>
+      <w:hyperlink r:id="rId9" w:anchor="L83-L88" w:history="1">
         <w:r>
           <w:rPr>
             <w:rStyle w:val="Hyperlink"/>
           </w:rPr>
           <w:t>https://github.com/jeff1evesque/ist-736-hw/blob/master/hw4/algorithm/text_classifier.py#L83-L88</w:t>
+        </w:r>
+      </w:hyperlink>
+    </w:p>
+  </w:footnote>
+  <w:footnote w:id="10">
+    <w:p>
+      <w:pPr>
+        <w:pStyle w:val="FootnoteText"/>
+        <w:rPr>
+          <w:lang w:val="en-CA"/>
+        </w:rPr>
+      </w:pPr>
+      <w:r>
+        <w:rPr>
+          <w:rStyle w:val="FootnoteReference"/>
+        </w:rPr>
+        <w:footnoteRef/>
+      </w:r>
+      <w:r>
+        <w:t xml:space="preserve"> </w:t>
+      </w:r>
+      <w:hyperlink r:id="rId10" w:history="1">
+        <w:r>
+          <w:rPr>
+            <w:rStyle w:val="Hyperlink"/>
+          </w:rPr>
+          <w:t>https://pythonprogramming.net/stop-words-nltk-tutorial/</w:t>
         </w:r>
       </w:hyperlink>
     </w:p>
@@ -8611,7 +9307,7 @@
 </file>
 
 <file path=customXml/itemProps2.xml><?xml version="1.0" encoding="utf-8"?>
-<ds:datastoreItem xmlns:ds="http://schemas.openxmlformats.org/officeDocument/2006/customXml" ds:itemID="{931A842E-A546-4119-947D-DEE207650FF8}">
+<ds:datastoreItem xmlns:ds="http://schemas.openxmlformats.org/officeDocument/2006/customXml" ds:itemID="{210522AA-7C30-4DB1-B65F-7001DB34ADA8}">
   <ds:schemaRefs>
     <ds:schemaRef ds:uri="http://schemas.openxmlformats.org/officeDocument/2006/bibliography"/>
   </ds:schemaRefs>

</xml_diff>

<commit_message>
#70: write-up.docx, additional language updates
</commit_message>
<xml_diff>
--- a/hw4/write-up.docx
+++ b/hw4/write-up.docx
@@ -10,6 +10,7 @@
           <w:docPartUnique/>
         </w:docPartObj>
       </w:sdtPr>
+      <w:sdtEndPr/>
       <w:sdtContent>
         <w:p>
           <w:pPr>
@@ -137,6 +138,7 @@
                                     <w:dataBinding w:prefixMappings="xmlns:ns0='http://purl.org/dc/elements/1.1/' xmlns:ns1='http://schemas.openxmlformats.org/package/2006/metadata/core-properties' " w:xpath="/ns1:coreProperties[1]/ns0:creator[1]" w:storeItemID="{6C3C8BC8-F283-45AE-878A-BAB7291924A1}"/>
                                     <w:text/>
                                   </w:sdtPr>
+                                  <w:sdtEndPr/>
                                   <w:sdtContent>
                                     <w:p>
                                       <w:pPr>
@@ -178,6 +180,7 @@
                                       <w:dataBinding w:prefixMappings="xmlns:ns0='http://schemas.openxmlformats.org/officeDocument/2006/extended-properties' " w:xpath="/ns0:Properties[1]/ns0:Company[1]" w:storeItemID="{6668398D-A668-4E3E-A5EB-62B293D839F1}"/>
                                       <w:text/>
                                     </w:sdtPr>
+                                    <w:sdtEndPr/>
                                     <w:sdtContent>
                                       <w:r>
                                         <w:rPr>
@@ -206,6 +209,7 @@
                                       <w:dataBinding w:prefixMappings="xmlns:ns0='http://schemas.microsoft.com/office/2006/coverPageProps' " w:xpath="/ns0:CoverPageProperties[1]/ns0:CompanyAddress[1]" w:storeItemID="{55AF091B-3C7A-41E3-B477-F2FDAA23CFDA}"/>
                                       <w:text/>
                                     </w:sdtPr>
+                                    <w:sdtEndPr/>
                                     <w:sdtContent>
                                       <w:r>
                                         <w:rPr>
@@ -284,6 +288,7 @@
                                     <w:dataBinding w:prefixMappings="xmlns:ns0='http://purl.org/dc/elements/1.1/' xmlns:ns1='http://schemas.openxmlformats.org/package/2006/metadata/core-properties' " w:xpath="/ns1:coreProperties[1]/ns0:title[1]" w:storeItemID="{6C3C8BC8-F283-45AE-878A-BAB7291924A1}"/>
                                     <w:text/>
                                   </w:sdtPr>
+                                  <w:sdtEndPr/>
                                   <w:sdtContent>
                                     <w:p>
                                       <w:pPr>
@@ -333,6 +338,7 @@
                                     <w:dataBinding w:prefixMappings="xmlns:ns0='http://purl.org/dc/elements/1.1/' xmlns:ns1='http://schemas.openxmlformats.org/package/2006/metadata/core-properties' " w:xpath="/ns1:coreProperties[1]/ns0:subject[1]" w:storeItemID="{6C3C8BC8-F283-45AE-878A-BAB7291924A1}"/>
                                     <w:text/>
                                   </w:sdtPr>
+                                  <w:sdtEndPr/>
                                   <w:sdtContent>
                                     <w:p>
                                       <w:pPr>
@@ -398,6 +404,7 @@
                               <w:dataBinding w:prefixMappings="xmlns:ns0='http://purl.org/dc/elements/1.1/' xmlns:ns1='http://schemas.openxmlformats.org/package/2006/metadata/core-properties' " w:xpath="/ns1:coreProperties[1]/ns0:creator[1]" w:storeItemID="{6C3C8BC8-F283-45AE-878A-BAB7291924A1}"/>
                               <w:text/>
                             </w:sdtPr>
+                            <w:sdtEndPr/>
                             <w:sdtContent>
                               <w:p>
                                 <w:pPr>
@@ -439,6 +446,7 @@
                                 <w:dataBinding w:prefixMappings="xmlns:ns0='http://schemas.openxmlformats.org/officeDocument/2006/extended-properties' " w:xpath="/ns0:Properties[1]/ns0:Company[1]" w:storeItemID="{6668398D-A668-4E3E-A5EB-62B293D839F1}"/>
                                 <w:text/>
                               </w:sdtPr>
+                              <w:sdtEndPr/>
                               <w:sdtContent>
                                 <w:r>
                                   <w:rPr>
@@ -467,6 +475,7 @@
                                 <w:dataBinding w:prefixMappings="xmlns:ns0='http://schemas.microsoft.com/office/2006/coverPageProps' " w:xpath="/ns0:CoverPageProperties[1]/ns0:CompanyAddress[1]" w:storeItemID="{55AF091B-3C7A-41E3-B477-F2FDAA23CFDA}"/>
                                 <w:text/>
                               </w:sdtPr>
+                              <w:sdtEndPr/>
                               <w:sdtContent>
                                 <w:r>
                                   <w:rPr>
@@ -513,6 +522,7 @@
                               <w:dataBinding w:prefixMappings="xmlns:ns0='http://purl.org/dc/elements/1.1/' xmlns:ns1='http://schemas.openxmlformats.org/package/2006/metadata/core-properties' " w:xpath="/ns1:coreProperties[1]/ns0:title[1]" w:storeItemID="{6C3C8BC8-F283-45AE-878A-BAB7291924A1}"/>
                               <w:text/>
                             </w:sdtPr>
+                            <w:sdtEndPr/>
                             <w:sdtContent>
                               <w:p>
                                 <w:pPr>
@@ -562,6 +572,7 @@
                               <w:dataBinding w:prefixMappings="xmlns:ns0='http://purl.org/dc/elements/1.1/' xmlns:ns1='http://schemas.openxmlformats.org/package/2006/metadata/core-properties' " w:xpath="/ns1:coreProperties[1]/ns0:subject[1]" w:storeItemID="{6C3C8BC8-F283-45AE-878A-BAB7291924A1}"/>
                               <w:text/>
                             </w:sdtPr>
+                            <w:sdtEndPr/>
                             <w:sdtContent>
                               <w:p>
                                 <w:pPr>
@@ -2218,20 +2229,6 @@
           <w:sz w:val="24"/>
           <w:szCs w:val="24"/>
         </w:rPr>
-        <w:t>n</w:t>
-      </w:r>
-      <w:r>
-        <w:rPr>
-          <w:sz w:val="24"/>
-          <w:szCs w:val="24"/>
-        </w:rPr>
-        <w:t xml:space="preserve"> + </w:t>
-      </w:r>
-      <w:r>
-        <w:rPr>
-          <w:sz w:val="24"/>
-          <w:szCs w:val="24"/>
-        </w:rPr>
         <w:t>c</w:t>
       </w:r>
       <w:r>
@@ -2670,7 +2667,7 @@
         <w:rPr>
           <w:noProof/>
         </w:rPr>
-        <w:t xml:space="preserve">that can be appended to the default </w:t>
+        <w:t xml:space="preserve">can be appended to the default </w:t>
       </w:r>
       <w:r>
         <w:rPr>
@@ -3330,7 +3327,7 @@
           <w:sz w:val="24"/>
           <w:szCs w:val="24"/>
         </w:rPr>
-        <w:t>the lying and truthful sentiment.</w:t>
+        <w:t>lying and truthful sentiment.</w:t>
       </w:r>
       <w:r>
         <w:rPr>
@@ -3365,7 +3362,21 @@
           <w:sz w:val="24"/>
           <w:szCs w:val="24"/>
         </w:rPr>
-        <w:t xml:space="preserve">similar pattern, recent </w:t>
+        <w:t xml:space="preserve">similar pattern, </w:t>
+      </w:r>
+      <w:r>
+        <w:rPr>
+          <w:sz w:val="24"/>
+          <w:szCs w:val="24"/>
+        </w:rPr>
+        <w:t>later</w:t>
+      </w:r>
+      <w:r>
+        <w:rPr>
+          <w:sz w:val="24"/>
+          <w:szCs w:val="24"/>
+        </w:rPr>
+        <w:t xml:space="preserve"> </w:t>
       </w:r>
       <w:r>
         <w:rPr>
@@ -3400,7 +3411,14 @@
           <w:sz w:val="24"/>
           <w:szCs w:val="24"/>
         </w:rPr>
-        <w:t>truthful sentiments generally have a higher positive sentiment score.</w:t>
+        <w:t>lying</w:t>
+      </w:r>
+      <w:r>
+        <w:rPr>
+          <w:sz w:val="24"/>
+          <w:szCs w:val="24"/>
+        </w:rPr>
+        <w:t xml:space="preserve"> sentiments generally have higher positive sentiment.</w:t>
       </w:r>
     </w:p>
     <w:p>
@@ -3679,7 +3697,21 @@
           <w:sz w:val="24"/>
           <w:szCs w:val="24"/>
         </w:rPr>
-        <w:t xml:space="preserve"> for combined associated </w:t>
+        <w:t xml:space="preserve"> for </w:t>
+      </w:r>
+      <w:r>
+        <w:rPr>
+          <w:sz w:val="24"/>
+          <w:szCs w:val="24"/>
+        </w:rPr>
+        <w:t xml:space="preserve">the </w:t>
+      </w:r>
+      <w:r>
+        <w:rPr>
+          <w:sz w:val="24"/>
+          <w:szCs w:val="24"/>
+        </w:rPr>
+        <w:t xml:space="preserve">combined </w:t>
       </w:r>
       <w:proofErr w:type="spellStart"/>
       <w:r>
@@ -5797,6 +5829,13 @@
           <w:sz w:val="24"/>
           <w:szCs w:val="24"/>
         </w:rPr>
+        <w:t xml:space="preserve">below </w:t>
+      </w:r>
+      <w:r>
+        <w:rPr>
+          <w:sz w:val="24"/>
+          <w:szCs w:val="24"/>
+        </w:rPr>
         <w:t>bar</w:t>
       </w:r>
       <w:r>
@@ -5839,6 +5878,69 @@
           <w:sz w:val="24"/>
           <w:szCs w:val="24"/>
         </w:rPr>
+        <w:t xml:space="preserve"> ensembled scores</w:t>
+      </w:r>
+      <w:r>
+        <w:rPr>
+          <w:sz w:val="24"/>
+          <w:szCs w:val="24"/>
+        </w:rPr>
+        <w:t>, which did not</w:t>
+      </w:r>
+      <w:r>
+        <w:rPr>
+          <w:sz w:val="24"/>
+          <w:szCs w:val="24"/>
+        </w:rPr>
+        <w:t xml:space="preserve"> exceed 50% accuracy. Moreover, </w:t>
+      </w:r>
+      <w:r>
+        <w:rPr>
+          <w:sz w:val="24"/>
+          <w:szCs w:val="24"/>
+        </w:rPr>
+        <w:t xml:space="preserve">the </w:t>
+      </w:r>
+      <w:r>
+        <w:rPr>
+          <w:sz w:val="24"/>
+          <w:szCs w:val="24"/>
+        </w:rPr>
+        <w:t xml:space="preserve">best performing classifiers </w:t>
+      </w:r>
+      <w:r>
+        <w:rPr>
+          <w:sz w:val="24"/>
+          <w:szCs w:val="24"/>
+        </w:rPr>
+        <w:t xml:space="preserve">generally </w:t>
+      </w:r>
+      <w:r>
+        <w:rPr>
+          <w:sz w:val="24"/>
+          <w:szCs w:val="24"/>
+        </w:rPr>
+        <w:t xml:space="preserve">do not exceed 65% accuracy. </w:t>
+      </w:r>
+      <w:r>
+        <w:rPr>
+          <w:sz w:val="24"/>
+          <w:szCs w:val="24"/>
+        </w:rPr>
+        <w:t>It appears that the overall scores are roughly equal between sentiment and lie detection. However, lie detection</w:t>
+      </w:r>
+      <w:r>
+        <w:rPr>
+          <w:sz w:val="24"/>
+          <w:szCs w:val="24"/>
+        </w:rPr>
+        <w:t xml:space="preserve"> scores</w:t>
+      </w:r>
+      <w:r>
+        <w:rPr>
+          <w:sz w:val="24"/>
+          <w:szCs w:val="24"/>
+        </w:rPr>
         <w:t xml:space="preserve"> </w:t>
       </w:r>
       <w:r>
@@ -5846,90 +5948,6 @@
           <w:sz w:val="24"/>
           <w:szCs w:val="24"/>
         </w:rPr>
-        <w:t>of</w:t>
-      </w:r>
-      <w:r>
-        <w:rPr>
-          <w:sz w:val="24"/>
-          <w:szCs w:val="24"/>
-        </w:rPr>
-        <w:t xml:space="preserve"> ensembled scores </w:t>
-      </w:r>
-      <w:r>
-        <w:rPr>
-          <w:sz w:val="24"/>
-          <w:szCs w:val="24"/>
-        </w:rPr>
-        <w:t>not exceed</w:t>
-      </w:r>
-      <w:r>
-        <w:rPr>
-          <w:sz w:val="24"/>
-          <w:szCs w:val="24"/>
-        </w:rPr>
-        <w:t>ing</w:t>
-      </w:r>
-      <w:r>
-        <w:rPr>
-          <w:sz w:val="24"/>
-          <w:szCs w:val="24"/>
-        </w:rPr>
-        <w:t xml:space="preserve"> 50% accuracy. Moreover, </w:t>
-      </w:r>
-      <w:r>
-        <w:rPr>
-          <w:sz w:val="24"/>
-          <w:szCs w:val="24"/>
-        </w:rPr>
-        <w:t xml:space="preserve">the </w:t>
-      </w:r>
-      <w:r>
-        <w:rPr>
-          <w:sz w:val="24"/>
-          <w:szCs w:val="24"/>
-        </w:rPr>
-        <w:t xml:space="preserve">best performing classifiers </w:t>
-      </w:r>
-      <w:r>
-        <w:rPr>
-          <w:sz w:val="24"/>
-          <w:szCs w:val="24"/>
-        </w:rPr>
-        <w:t xml:space="preserve">generally </w:t>
-      </w:r>
-      <w:r>
-        <w:rPr>
-          <w:sz w:val="24"/>
-          <w:szCs w:val="24"/>
-        </w:rPr>
-        <w:t xml:space="preserve">do not exceed 65% accuracy. </w:t>
-      </w:r>
-      <w:r>
-        <w:rPr>
-          <w:sz w:val="24"/>
-          <w:szCs w:val="24"/>
-        </w:rPr>
-        <w:t>It appears that the overall scores are roughly equal between sentiment and lie detection. However, lie detection</w:t>
-      </w:r>
-      <w:r>
-        <w:rPr>
-          <w:sz w:val="24"/>
-          <w:szCs w:val="24"/>
-        </w:rPr>
-        <w:t xml:space="preserve"> scores</w:t>
-      </w:r>
-      <w:r>
-        <w:rPr>
-          <w:sz w:val="24"/>
-          <w:szCs w:val="24"/>
-        </w:rPr>
-        <w:t xml:space="preserve"> </w:t>
-      </w:r>
-      <w:r>
-        <w:rPr>
-          <w:sz w:val="24"/>
-          <w:szCs w:val="24"/>
-        </w:rPr>
         <w:t>are</w:t>
       </w:r>
       <w:r>
@@ -5965,7 +5983,21 @@
           <w:sz w:val="24"/>
           <w:szCs w:val="24"/>
         </w:rPr>
-        <w:t>classifiers, whereas the sentiment classifiers indicate less score fluctuations.</w:t>
+        <w:t xml:space="preserve">classifiers, whereas the sentiment classifiers indicate less score </w:t>
+      </w:r>
+      <w:r>
+        <w:rPr>
+          <w:sz w:val="24"/>
+          <w:szCs w:val="24"/>
+        </w:rPr>
+        <w:t>variability</w:t>
+      </w:r>
+      <w:r>
+        <w:rPr>
+          <w:sz w:val="24"/>
+          <w:szCs w:val="24"/>
+        </w:rPr>
+        <w:t>.</w:t>
       </w:r>
       <w:r>
         <w:rPr>
@@ -6304,14 +6336,14 @@
           <w:sz w:val="24"/>
           <w:szCs w:val="24"/>
         </w:rPr>
-        <w:t xml:space="preserve"> Support Vector Machine </w:t>
-      </w:r>
-      <w:r>
-        <w:rPr>
-          <w:sz w:val="24"/>
-          <w:szCs w:val="24"/>
-        </w:rPr>
-        <w:t xml:space="preserve">(SVM) </w:t>
+        <w:t xml:space="preserve"> </w:t>
+      </w:r>
+      <w:r>
+        <w:rPr>
+          <w:sz w:val="24"/>
+          <w:szCs w:val="24"/>
+        </w:rPr>
+        <w:t xml:space="preserve">SVM </w:t>
       </w:r>
       <w:r>
         <w:rPr>
@@ -7525,35 +7557,49 @@
           <w:sz w:val="24"/>
           <w:szCs w:val="24"/>
         </w:rPr>
-        <w:t xml:space="preserve"> to generalize on </w:t>
-      </w:r>
-      <w:r>
-        <w:rPr>
-          <w:sz w:val="24"/>
-          <w:szCs w:val="24"/>
-        </w:rPr>
-        <w:t>meaningful</w:t>
-      </w:r>
-      <w:r>
-        <w:rPr>
-          <w:sz w:val="24"/>
-          <w:szCs w:val="24"/>
-        </w:rPr>
-        <w:t xml:space="preserve"> information, thereby increasing </w:t>
-      </w:r>
-      <w:r>
-        <w:rPr>
-          <w:sz w:val="24"/>
-          <w:szCs w:val="24"/>
-        </w:rPr>
-        <w:t xml:space="preserve">awareness, and </w:t>
-      </w:r>
-      <w:r>
-        <w:rPr>
-          <w:sz w:val="24"/>
-          <w:szCs w:val="24"/>
-        </w:rPr>
-        <w:t>predictive abilities.</w:t>
+        <w:t xml:space="preserve"> to generalize </w:t>
+      </w:r>
+      <w:r>
+        <w:rPr>
+          <w:sz w:val="24"/>
+          <w:szCs w:val="24"/>
+        </w:rPr>
+        <w:t>and</w:t>
+      </w:r>
+      <w:r>
+        <w:rPr>
+          <w:sz w:val="24"/>
+          <w:szCs w:val="24"/>
+        </w:rPr>
+        <w:t xml:space="preserve"> increas</w:t>
+      </w:r>
+      <w:r>
+        <w:rPr>
+          <w:sz w:val="24"/>
+          <w:szCs w:val="24"/>
+        </w:rPr>
+        <w:t>e</w:t>
+      </w:r>
+      <w:r>
+        <w:rPr>
+          <w:sz w:val="24"/>
+          <w:szCs w:val="24"/>
+        </w:rPr>
+        <w:t xml:space="preserve"> </w:t>
+      </w:r>
+      <w:r>
+        <w:rPr>
+          <w:sz w:val="24"/>
+          <w:szCs w:val="24"/>
+        </w:rPr>
+        <w:t>awareness</w:t>
+      </w:r>
+      <w:r>
+        <w:rPr>
+          <w:sz w:val="24"/>
+          <w:szCs w:val="24"/>
+        </w:rPr>
+        <w:t>.</w:t>
       </w:r>
       <w:r>
         <w:rPr>
@@ -7609,24 +7655,38 @@
           <w:sz w:val="24"/>
           <w:szCs w:val="24"/>
         </w:rPr>
+        <w:t xml:space="preserve">provide </w:t>
+      </w:r>
+      <w:r>
+        <w:rPr>
+          <w:sz w:val="24"/>
+          <w:szCs w:val="24"/>
+        </w:rPr>
         <w:t>functional</w:t>
+      </w:r>
+      <w:r>
+        <w:rPr>
+          <w:sz w:val="24"/>
+          <w:szCs w:val="24"/>
+        </w:rPr>
+        <w:t xml:space="preserve"> information </w:t>
+      </w:r>
+      <w:r>
+        <w:rPr>
+          <w:sz w:val="24"/>
+          <w:szCs w:val="24"/>
+        </w:rPr>
+        <w:t>needed</w:t>
+      </w:r>
+      <w:r>
+        <w:rPr>
+          <w:sz w:val="24"/>
+          <w:szCs w:val="24"/>
+        </w:rPr>
+        <w:t xml:space="preserve"> for</w:t>
       </w:r>
       <w:bookmarkStart w:id="0" w:name="_GoBack"/>
       <w:bookmarkEnd w:id="0"/>
-      <w:r>
-        <w:rPr>
-          <w:sz w:val="24"/>
-          <w:szCs w:val="24"/>
-        </w:rPr>
-        <w:t xml:space="preserve"> information </w:t>
-      </w:r>
-      <w:r>
-        <w:rPr>
-          <w:sz w:val="24"/>
-          <w:szCs w:val="24"/>
-        </w:rPr>
-        <w:t>for</w:t>
-      </w:r>
       <w:r>
         <w:rPr>
           <w:sz w:val="24"/>
@@ -9307,7 +9367,7 @@
 </file>
 
 <file path=customXml/itemProps2.xml><?xml version="1.0" encoding="utf-8"?>
-<ds:datastoreItem xmlns:ds="http://schemas.openxmlformats.org/officeDocument/2006/customXml" ds:itemID="{210522AA-7C30-4DB1-B65F-7001DB34ADA8}">
+<ds:datastoreItem xmlns:ds="http://schemas.openxmlformats.org/officeDocument/2006/customXml" ds:itemID="{6C0A11D3-B0DA-49D6-B42B-01949206BDF0}">
   <ds:schemaRefs>
     <ds:schemaRef ds:uri="http://schemas.openxmlformats.org/officeDocument/2006/bibliography"/>
   </ds:schemaRefs>

</xml_diff>

<commit_message>
#80: write-up.docx, update document
</commit_message>
<xml_diff>
--- a/hw4/write-up.docx
+++ b/hw4/write-up.docx
@@ -1847,15 +1847,27 @@
         </w:rPr>
         <w:t xml:space="preserve">score variability from the </w:t>
       </w:r>
-      <w:proofErr w:type="spellStart"/>
-      <w:r>
-        <w:rPr>
-          <w:sz w:val="24"/>
-          <w:szCs w:val="24"/>
-        </w:rPr>
-        <w:t>kfold</w:t>
-      </w:r>
-      <w:proofErr w:type="spellEnd"/>
+      <w:r>
+        <w:rPr>
+          <w:sz w:val="24"/>
+          <w:szCs w:val="24"/>
+        </w:rPr>
+        <w:t>k</w:t>
+      </w:r>
+      <w:r>
+        <w:rPr>
+          <w:sz w:val="24"/>
+          <w:szCs w:val="24"/>
+        </w:rPr>
+        <w:t>-</w:t>
+      </w:r>
+      <w:r>
+        <w:rPr>
+          <w:sz w:val="24"/>
+          <w:szCs w:val="24"/>
+        </w:rPr>
+        <w:t>fold</w:t>
+      </w:r>
       <w:r>
         <w:rPr>
           <w:sz w:val="24"/>
@@ -2637,47 +2649,63 @@
         <w:spacing w:line="240" w:lineRule="auto"/>
         <w:rPr>
           <w:noProof/>
+          <w:sz w:val="24"/>
+          <w:szCs w:val="24"/>
         </w:rPr>
       </w:pPr>
       <w:r>
         <w:rPr>
           <w:noProof/>
+          <w:sz w:val="24"/>
+          <w:szCs w:val="24"/>
         </w:rPr>
         <w:t xml:space="preserve">A wordcloud was generated on the lie column for both truthful and untruthful reviews. </w:t>
       </w:r>
       <w:r>
         <w:rPr>
           <w:noProof/>
+          <w:sz w:val="24"/>
+          <w:szCs w:val="24"/>
         </w:rPr>
         <w:t xml:space="preserve">Word similarity between the two groups indicate </w:t>
       </w:r>
       <w:r>
         <w:rPr>
           <w:noProof/>
+          <w:sz w:val="24"/>
+          <w:szCs w:val="24"/>
         </w:rPr>
         <w:t>additional</w:t>
       </w:r>
       <w:r>
         <w:rPr>
           <w:noProof/>
+          <w:sz w:val="24"/>
+          <w:szCs w:val="24"/>
         </w:rPr>
         <w:t xml:space="preserve"> stopwords </w:t>
       </w:r>
       <w:r>
         <w:rPr>
           <w:noProof/>
+          <w:sz w:val="24"/>
+          <w:szCs w:val="24"/>
         </w:rPr>
         <w:t xml:space="preserve">can be appended to the default </w:t>
       </w:r>
       <w:r>
         <w:rPr>
           <w:noProof/>
+          <w:sz w:val="24"/>
+          <w:szCs w:val="24"/>
         </w:rPr>
         <w:t xml:space="preserve">nltk </w:t>
       </w:r>
       <w:r>
         <w:rPr>
           <w:noProof/>
+          <w:sz w:val="24"/>
+          <w:szCs w:val="24"/>
         </w:rPr>
         <w:t>english stopwords</w:t>
       </w:r>
@@ -2685,12 +2713,16 @@
         <w:rPr>
           <w:rStyle w:val="FootnoteReference"/>
           <w:noProof/>
+          <w:sz w:val="24"/>
+          <w:szCs w:val="24"/>
         </w:rPr>
         <w:footnoteReference w:id="10"/>
       </w:r>
       <w:r>
         <w:rPr>
           <w:noProof/>
+          <w:sz w:val="24"/>
+          <w:szCs w:val="24"/>
         </w:rPr>
         <w:t>. Namely, the words “nan”, “restaurant”, “food”, and “place” could potentially be added to a custom stopword list.</w:t>
       </w:r>
@@ -2965,11 +2997,15 @@
         <w:spacing w:line="240" w:lineRule="auto"/>
         <w:rPr>
           <w:noProof/>
+          <w:sz w:val="24"/>
+          <w:szCs w:val="24"/>
         </w:rPr>
       </w:pPr>
       <w:r>
         <w:rPr>
           <w:noProof/>
+          <w:sz w:val="24"/>
+          <w:szCs w:val="24"/>
         </w:rPr>
         <w:lastRenderedPageBreak/>
         <w:t>Similar to earlier wordclouds on truthfulness (i.e. lie), the sentiment wordclouds indicate a familiar pattern.</w:t>
@@ -2977,30 +3013,40 @@
       <w:r>
         <w:rPr>
           <w:noProof/>
+          <w:sz w:val="24"/>
+          <w:szCs w:val="24"/>
         </w:rPr>
         <w:t xml:space="preserve"> Specifically, the </w:t>
       </w:r>
       <w:r>
         <w:rPr>
           <w:noProof/>
+          <w:sz w:val="24"/>
+          <w:szCs w:val="24"/>
         </w:rPr>
         <w:t>same custom</w:t>
       </w:r>
       <w:r>
         <w:rPr>
           <w:noProof/>
+          <w:sz w:val="24"/>
+          <w:szCs w:val="24"/>
         </w:rPr>
         <w:t xml:space="preserve"> stopword list</w:t>
       </w:r>
       <w:r>
         <w:rPr>
           <w:noProof/>
+          <w:sz w:val="24"/>
+          <w:szCs w:val="24"/>
         </w:rPr>
         <w:t xml:space="preserve"> could be created and utilized</w:t>
       </w:r>
       <w:r>
         <w:rPr>
           <w:noProof/>
+          <w:sz w:val="24"/>
+          <w:szCs w:val="24"/>
         </w:rPr>
         <w:t>.</w:t>
       </w:r>
@@ -4008,13 +4054,65 @@
         <w:spacing w:line="240" w:lineRule="auto"/>
         <w:rPr>
           <w:noProof/>
+          <w:sz w:val="24"/>
+          <w:szCs w:val="24"/>
         </w:rPr>
       </w:pPr>
       <w:r>
         <w:rPr>
           <w:noProof/>
-        </w:rPr>
-        <w:t>The Support Vector Machine (SVM) appears to have the best result for lie predictions. However, results are heavily unbalanced. Therefore, the Bernoulli Naïve Bayes seems the best generalized model.</w:t>
+          <w:sz w:val="24"/>
+          <w:szCs w:val="24"/>
+        </w:rPr>
+        <w:t xml:space="preserve">The </w:t>
+      </w:r>
+      <w:r>
+        <w:rPr>
+          <w:noProof/>
+          <w:sz w:val="24"/>
+          <w:szCs w:val="24"/>
+        </w:rPr>
+        <w:t>Bernoulli Naïve Bayes (BNB) has the best accuracy</w:t>
+      </w:r>
+      <w:r>
+        <w:rPr>
+          <w:noProof/>
+          <w:sz w:val="24"/>
+          <w:szCs w:val="24"/>
+        </w:rPr>
+        <w:t xml:space="preserve"> for lie detection,</w:t>
+      </w:r>
+      <w:r>
+        <w:rPr>
+          <w:noProof/>
+          <w:sz w:val="24"/>
+          <w:szCs w:val="24"/>
+        </w:rPr>
+        <w:t xml:space="preserve"> followed by the Support Vector Machine (SVM), then the Multinomial Naïve Bayes (MNB)</w:t>
+      </w:r>
+      <w:r>
+        <w:rPr>
+          <w:noProof/>
+          <w:sz w:val="24"/>
+          <w:szCs w:val="24"/>
+        </w:rPr>
+        <w:t>.</w:t>
+      </w:r>
+      <w:r>
+        <w:rPr>
+          <w:noProof/>
+          <w:sz w:val="24"/>
+          <w:szCs w:val="24"/>
+        </w:rPr>
+        <w:t xml:space="preserve"> In general the latter two models hovered at roughly 50% accuracy</w:t>
+      </w:r>
+      <w:r>
+        <w:rPr>
+          <w:noProof/>
+          <w:sz w:val="24"/>
+          <w:szCs w:val="24"/>
+        </w:rPr>
+        <w:t>, indicating an inability to distinguish lies from reviews.</w:t>
       </w:r>
     </w:p>
     <w:p>
@@ -4032,9 +4130,9 @@
         <w:tblLook w:val="04A0" w:firstRow="1" w:lastRow="0" w:firstColumn="1" w:lastColumn="0" w:noHBand="0" w:noVBand="1"/>
       </w:tblPr>
       <w:tblGrid>
-        <w:gridCol w:w="3178"/>
-        <w:gridCol w:w="3135"/>
-        <w:gridCol w:w="3037"/>
+        <w:gridCol w:w="3097"/>
+        <w:gridCol w:w="3106"/>
+        <w:gridCol w:w="3147"/>
       </w:tblGrid>
       <w:tr>
         <w:tc>
@@ -4054,10 +4152,10 @@
                 <w:noProof/>
               </w:rPr>
               <w:drawing>
-                <wp:inline distT="0" distB="0" distL="0" distR="0" wp14:anchorId="530D61F5" wp14:editId="099EB79E">
-                  <wp:extent cx="1991738" cy="1495425"/>
-                  <wp:effectExtent l="0" t="0" r="8890" b="0"/>
-                  <wp:docPr id="24" name="Picture 24"/>
+                <wp:inline distT="0" distB="0" distL="0" distR="0" wp14:anchorId="0695B5D3" wp14:editId="4DD0B073">
+                  <wp:extent cx="2004424" cy="1504950"/>
+                  <wp:effectExtent l="0" t="0" r="0" b="0"/>
+                  <wp:docPr id="2" name="Picture 2"/>
                   <wp:cNvGraphicFramePr>
                     <a:graphicFrameLocks xmlns:a="http://schemas.openxmlformats.org/drawingml/2006/main" noChangeAspect="1"/>
                   </wp:cNvGraphicFramePr>
@@ -4065,7 +4163,7 @@
                     <a:graphicData uri="http://schemas.openxmlformats.org/drawingml/2006/picture">
                       <pic:pic xmlns:pic="http://schemas.openxmlformats.org/drawingml/2006/picture">
                         <pic:nvPicPr>
-                          <pic:cNvPr id="0" name="Picture 28"/>
+                          <pic:cNvPr id="0" name="Picture 1"/>
                           <pic:cNvPicPr>
                             <a:picLocks noChangeAspect="1" noChangeArrowheads="1"/>
                           </pic:cNvPicPr>
@@ -4086,7 +4184,7 @@
                         <pic:spPr bwMode="auto">
                           <a:xfrm>
                             <a:off x="0" y="0"/>
-                            <a:ext cx="2012291" cy="1510856"/>
+                            <a:ext cx="2012336" cy="1510891"/>
                           </a:xfrm>
                           <a:prstGeom prst="rect">
                             <a:avLst/>
@@ -4121,10 +4219,10 @@
                 <w:noProof/>
               </w:rPr>
               <w:drawing>
-                <wp:inline distT="0" distB="0" distL="0" distR="0" wp14:anchorId="36D15DF7" wp14:editId="068559AA">
-                  <wp:extent cx="1971675" cy="1480362"/>
-                  <wp:effectExtent l="0" t="0" r="0" b="5715"/>
-                  <wp:docPr id="27" name="Picture 27"/>
+                <wp:inline distT="0" distB="0" distL="0" distR="0" wp14:anchorId="7CDA16A1" wp14:editId="52400B5C">
+                  <wp:extent cx="2009775" cy="1508968"/>
+                  <wp:effectExtent l="0" t="0" r="0" b="6350"/>
+                  <wp:docPr id="3" name="Picture 3"/>
                   <wp:cNvGraphicFramePr>
                     <a:graphicFrameLocks xmlns:a="http://schemas.openxmlformats.org/drawingml/2006/main" noChangeAspect="1"/>
                   </wp:cNvGraphicFramePr>
@@ -4132,7 +4230,7 @@
                     <a:graphicData uri="http://schemas.openxmlformats.org/drawingml/2006/picture">
                       <pic:pic xmlns:pic="http://schemas.openxmlformats.org/drawingml/2006/picture">
                         <pic:nvPicPr>
-                          <pic:cNvPr id="0" name="Picture 37"/>
+                          <pic:cNvPr id="0" name="Picture 3"/>
                           <pic:cNvPicPr>
                             <a:picLocks noChangeAspect="1" noChangeArrowheads="1"/>
                           </pic:cNvPicPr>
@@ -4153,7 +4251,7 @@
                         <pic:spPr bwMode="auto">
                           <a:xfrm>
                             <a:off x="0" y="0"/>
-                            <a:ext cx="1989985" cy="1494110"/>
+                            <a:ext cx="2009775" cy="1508968"/>
                           </a:xfrm>
                           <a:prstGeom prst="rect">
                             <a:avLst/>
@@ -4188,10 +4286,10 @@
                 <w:noProof/>
               </w:rPr>
               <w:drawing>
-                <wp:inline distT="0" distB="0" distL="0" distR="0" wp14:anchorId="7BE65DD4" wp14:editId="0A89B3FF">
-                  <wp:extent cx="1902934" cy="1428750"/>
-                  <wp:effectExtent l="0" t="0" r="2540" b="0"/>
-                  <wp:docPr id="26" name="Picture 26"/>
+                <wp:inline distT="0" distB="0" distL="0" distR="0" wp14:anchorId="1D7AD357" wp14:editId="5B048023">
+                  <wp:extent cx="2038350" cy="1530422"/>
+                  <wp:effectExtent l="0" t="0" r="0" b="0"/>
+                  <wp:docPr id="4" name="Picture 4"/>
                   <wp:cNvGraphicFramePr>
                     <a:graphicFrameLocks xmlns:a="http://schemas.openxmlformats.org/drawingml/2006/main" noChangeAspect="1"/>
                   </wp:cNvGraphicFramePr>
@@ -4199,7 +4297,7 @@
                     <a:graphicData uri="http://schemas.openxmlformats.org/drawingml/2006/picture">
                       <pic:pic xmlns:pic="http://schemas.openxmlformats.org/drawingml/2006/picture">
                         <pic:nvPicPr>
-                          <pic:cNvPr id="0" name="Picture 32"/>
+                          <pic:cNvPr id="0" name="Picture 5"/>
                           <pic:cNvPicPr>
                             <a:picLocks noChangeAspect="1" noChangeArrowheads="1"/>
                           </pic:cNvPicPr>
@@ -4220,7 +4318,7 @@
                         <pic:spPr bwMode="auto">
                           <a:xfrm>
                             <a:off x="0" y="0"/>
-                            <a:ext cx="1943042" cy="1458864"/>
+                            <a:ext cx="2051619" cy="1540384"/>
                           </a:xfrm>
                           <a:prstGeom prst="rect">
                             <a:avLst/>
@@ -4330,7 +4428,6 @@
           </w:tcPr>
           <w:p>
             <w:pPr>
-              <w:jc w:val="center"/>
               <w:rPr>
                 <w:sz w:val="24"/>
                 <w:szCs w:val="24"/>
@@ -4414,28 +4511,140 @@
           <w:sz w:val="24"/>
           <w:szCs w:val="24"/>
         </w:rPr>
-        <w:t xml:space="preserve">Multinomial </w:t>
-      </w:r>
-      <w:r>
-        <w:rPr>
-          <w:sz w:val="24"/>
-          <w:szCs w:val="24"/>
-        </w:rPr>
-        <w:t>N</w:t>
-      </w:r>
-      <w:r>
-        <w:rPr>
-          <w:sz w:val="24"/>
-          <w:szCs w:val="24"/>
-        </w:rPr>
-        <w:t>aïve</w:t>
-      </w:r>
-      <w:r>
-        <w:rPr>
-          <w:sz w:val="24"/>
-          <w:szCs w:val="24"/>
-        </w:rPr>
-        <w:t xml:space="preserve"> Bayes</w:t>
+        <w:t>T</w:t>
+      </w:r>
+      <w:r>
+        <w:rPr>
+          <w:sz w:val="24"/>
+          <w:szCs w:val="24"/>
+        </w:rPr>
+        <w:t xml:space="preserve">he BNB </w:t>
+      </w:r>
+      <w:r>
+        <w:rPr>
+          <w:sz w:val="24"/>
+          <w:szCs w:val="24"/>
+        </w:rPr>
+        <w:t xml:space="preserve">model with POS suffix, </w:t>
+      </w:r>
+      <w:r>
+        <w:rPr>
+          <w:sz w:val="24"/>
+          <w:szCs w:val="24"/>
+        </w:rPr>
+        <w:t>outperformed the SVM and MNB</w:t>
+      </w:r>
+      <w:r>
+        <w:rPr>
+          <w:sz w:val="24"/>
+          <w:szCs w:val="24"/>
+        </w:rPr>
+        <w:t xml:space="preserve">, </w:t>
+      </w:r>
+      <w:r>
+        <w:rPr>
+          <w:sz w:val="24"/>
+          <w:szCs w:val="24"/>
+        </w:rPr>
+        <w:t>each</w:t>
+      </w:r>
+      <w:r>
+        <w:rPr>
+          <w:sz w:val="24"/>
+          <w:szCs w:val="24"/>
+        </w:rPr>
+        <w:t xml:space="preserve"> </w:t>
+      </w:r>
+      <w:r>
+        <w:rPr>
+          <w:sz w:val="24"/>
+          <w:szCs w:val="24"/>
+        </w:rPr>
+        <w:t xml:space="preserve">also </w:t>
+      </w:r>
+      <w:r>
+        <w:rPr>
+          <w:sz w:val="24"/>
+          <w:szCs w:val="24"/>
+        </w:rPr>
+        <w:t>implementing</w:t>
+      </w:r>
+      <w:r>
+        <w:rPr>
+          <w:sz w:val="24"/>
+          <w:szCs w:val="24"/>
+        </w:rPr>
+        <w:t xml:space="preserve"> </w:t>
+      </w:r>
+      <w:r>
+        <w:rPr>
+          <w:sz w:val="24"/>
+          <w:szCs w:val="24"/>
+        </w:rPr>
+        <w:t xml:space="preserve">the </w:t>
+      </w:r>
+      <w:r>
+        <w:rPr>
+          <w:sz w:val="24"/>
+          <w:szCs w:val="24"/>
+        </w:rPr>
+        <w:t>POS suffixes</w:t>
+      </w:r>
+      <w:r>
+        <w:rPr>
+          <w:sz w:val="24"/>
+          <w:szCs w:val="24"/>
+        </w:rPr>
+        <w:t>. The latter two models were roughly 50% accurate, not differing significantly than chance.</w:t>
+      </w:r>
+      <w:r>
+        <w:rPr>
+          <w:sz w:val="24"/>
+          <w:szCs w:val="24"/>
+        </w:rPr>
+        <w:t xml:space="preserve"> Again, the SVM and MNB cannot distinguish lies from reviews</w:t>
+      </w:r>
+      <w:r>
+        <w:rPr>
+          <w:sz w:val="24"/>
+          <w:szCs w:val="24"/>
+        </w:rPr>
+        <w:t xml:space="preserve">, </w:t>
+      </w:r>
+      <w:r>
+        <w:rPr>
+          <w:sz w:val="24"/>
+          <w:szCs w:val="24"/>
+        </w:rPr>
+        <w:t xml:space="preserve">when </w:t>
+      </w:r>
+      <w:r>
+        <w:rPr>
+          <w:sz w:val="24"/>
+          <w:szCs w:val="24"/>
+        </w:rPr>
+        <w:t xml:space="preserve">each word is </w:t>
+      </w:r>
+      <w:r>
+        <w:rPr>
+          <w:sz w:val="24"/>
+          <w:szCs w:val="24"/>
+        </w:rPr>
+        <w:t>suffix</w:t>
+      </w:r>
+      <w:r>
+        <w:rPr>
+          <w:sz w:val="24"/>
+          <w:szCs w:val="24"/>
+        </w:rPr>
+        <w:t xml:space="preserve">ed by </w:t>
+      </w:r>
+      <w:r>
+        <w:rPr>
+          <w:sz w:val="24"/>
+          <w:szCs w:val="24"/>
+        </w:rPr>
+        <w:t>the corresponding part of speech</w:t>
       </w:r>
       <w:r>
         <w:rPr>
@@ -4449,77 +4658,7 @@
           <w:sz w:val="24"/>
           <w:szCs w:val="24"/>
         </w:rPr>
-        <w:t xml:space="preserve"> </w:t>
-      </w:r>
-      <w:r>
-        <w:rPr>
-          <w:sz w:val="24"/>
-          <w:szCs w:val="24"/>
-        </w:rPr>
-        <w:t>out</w:t>
-      </w:r>
-      <w:r>
-        <w:rPr>
-          <w:sz w:val="24"/>
-          <w:szCs w:val="24"/>
-        </w:rPr>
-        <w:t>performs</w:t>
-      </w:r>
-      <w:r>
-        <w:rPr>
-          <w:sz w:val="24"/>
-          <w:szCs w:val="24"/>
-        </w:rPr>
-        <w:t xml:space="preserve"> the Binomial and SVM equivalent</w:t>
-      </w:r>
-      <w:r>
-        <w:rPr>
-          <w:sz w:val="24"/>
-          <w:szCs w:val="24"/>
-        </w:rPr>
-        <w:t xml:space="preserve">. Moreover, the Multinomial Naïve </w:t>
-      </w:r>
-      <w:r>
-        <w:rPr>
-          <w:sz w:val="24"/>
-          <w:szCs w:val="24"/>
-        </w:rPr>
-        <w:t>Bayes (POS) perform</w:t>
-      </w:r>
-      <w:r>
-        <w:rPr>
-          <w:sz w:val="24"/>
-          <w:szCs w:val="24"/>
-        </w:rPr>
-        <w:t>s</w:t>
-      </w:r>
-      <w:r>
-        <w:rPr>
-          <w:sz w:val="24"/>
-          <w:szCs w:val="24"/>
-        </w:rPr>
-        <w:t xml:space="preserve"> better than the </w:t>
-      </w:r>
-      <w:r>
-        <w:rPr>
-          <w:sz w:val="24"/>
-          <w:szCs w:val="24"/>
-        </w:rPr>
-        <w:t xml:space="preserve">above </w:t>
-      </w:r>
-      <w:r>
-        <w:rPr>
-          <w:sz w:val="24"/>
-          <w:szCs w:val="24"/>
-        </w:rPr>
-        <w:t xml:space="preserve">Bernoulli </w:t>
-      </w:r>
-      <w:r>
-        <w:rPr>
-          <w:sz w:val="24"/>
-          <w:szCs w:val="24"/>
-        </w:rPr>
-        <w:t>Naïve Bayes.</w:t>
+        <w:t>.</w:t>
       </w:r>
     </w:p>
     <w:p>
@@ -4555,9 +4694,9 @@
         <w:tblLook w:val="04A0" w:firstRow="1" w:lastRow="0" w:firstColumn="1" w:lastColumn="0" w:noHBand="0" w:noVBand="1"/>
       </w:tblPr>
       <w:tblGrid>
+        <w:gridCol w:w="3083"/>
         <w:gridCol w:w="3108"/>
-        <w:gridCol w:w="3134"/>
-        <w:gridCol w:w="3108"/>
+        <w:gridCol w:w="3159"/>
       </w:tblGrid>
       <w:tr>
         <w:tc>
@@ -4578,10 +4717,10 @@
               </w:rPr>
               <w:lastRenderedPageBreak/>
               <w:drawing>
-                <wp:inline distT="0" distB="0" distL="0" distR="0" wp14:anchorId="29FC8CBE" wp14:editId="0EB0EA86">
-                  <wp:extent cx="2095500" cy="1573331"/>
-                  <wp:effectExtent l="0" t="0" r="0" b="8255"/>
-                  <wp:docPr id="31" name="Picture 31"/>
+                <wp:inline distT="0" distB="0" distL="0" distR="0" wp14:anchorId="4CCAC4C3" wp14:editId="48259DDF">
+                  <wp:extent cx="2133600" cy="1601937"/>
+                  <wp:effectExtent l="0" t="0" r="0" b="0"/>
+                  <wp:docPr id="5" name="Picture 5"/>
                   <wp:cNvGraphicFramePr>
                     <a:graphicFrameLocks xmlns:a="http://schemas.openxmlformats.org/drawingml/2006/main" noChangeAspect="1"/>
                   </wp:cNvGraphicFramePr>
@@ -4589,7 +4728,7 @@
                     <a:graphicData uri="http://schemas.openxmlformats.org/drawingml/2006/picture">
                       <pic:pic xmlns:pic="http://schemas.openxmlformats.org/drawingml/2006/picture">
                         <pic:nvPicPr>
-                          <pic:cNvPr id="0" name="Picture 39"/>
+                          <pic:cNvPr id="0" name="Picture 7"/>
                           <pic:cNvPicPr>
                             <a:picLocks noChangeAspect="1" noChangeArrowheads="1"/>
                           </pic:cNvPicPr>
@@ -4610,7 +4749,7 @@
                         <pic:spPr bwMode="auto">
                           <a:xfrm>
                             <a:off x="0" y="0"/>
-                            <a:ext cx="2111025" cy="1584987"/>
+                            <a:ext cx="2150331" cy="1614499"/>
                           </a:xfrm>
                           <a:prstGeom prst="rect">
                             <a:avLst/>
@@ -4645,10 +4784,10 @@
                 <w:noProof/>
               </w:rPr>
               <w:drawing>
-                <wp:inline distT="0" distB="0" distL="0" distR="0" wp14:anchorId="2578CE01" wp14:editId="4E02CE5A">
-                  <wp:extent cx="2114550" cy="1587634"/>
-                  <wp:effectExtent l="0" t="0" r="0" b="0"/>
-                  <wp:docPr id="96" name="Picture 96"/>
+                <wp:inline distT="0" distB="0" distL="0" distR="0" wp14:anchorId="1A495992" wp14:editId="68B82589">
+                  <wp:extent cx="2152650" cy="1616240"/>
+                  <wp:effectExtent l="0" t="0" r="0" b="3175"/>
+                  <wp:docPr id="6" name="Picture 6"/>
                   <wp:cNvGraphicFramePr>
                     <a:graphicFrameLocks xmlns:a="http://schemas.openxmlformats.org/drawingml/2006/main" noChangeAspect="1"/>
                   </wp:cNvGraphicFramePr>
@@ -4656,7 +4795,7 @@
                     <a:graphicData uri="http://schemas.openxmlformats.org/drawingml/2006/picture">
                       <pic:pic xmlns:pic="http://schemas.openxmlformats.org/drawingml/2006/picture">
                         <pic:nvPicPr>
-                          <pic:cNvPr id="0" name="Picture 41"/>
+                          <pic:cNvPr id="0" name="Picture 9"/>
                           <pic:cNvPicPr>
                             <a:picLocks noChangeAspect="1" noChangeArrowheads="1"/>
                           </pic:cNvPicPr>
@@ -4677,7 +4816,7 @@
                         <pic:spPr bwMode="auto">
                           <a:xfrm>
                             <a:off x="0" y="0"/>
-                            <a:ext cx="2140417" cy="1607056"/>
+                            <a:ext cx="2172259" cy="1630963"/>
                           </a:xfrm>
                           <a:prstGeom prst="rect">
                             <a:avLst/>
@@ -4712,10 +4851,10 @@
                 <w:noProof/>
               </w:rPr>
               <w:drawing>
-                <wp:inline distT="0" distB="0" distL="0" distR="0" wp14:anchorId="1FAD8AD7" wp14:editId="79EB64B1">
-                  <wp:extent cx="2094919" cy="1572895"/>
-                  <wp:effectExtent l="0" t="0" r="635" b="8255"/>
-                  <wp:docPr id="97" name="Picture 97"/>
+                <wp:inline distT="0" distB="0" distL="0" distR="0" wp14:anchorId="234F8AB6" wp14:editId="6FD53687">
+                  <wp:extent cx="2190750" cy="1644846"/>
+                  <wp:effectExtent l="0" t="0" r="0" b="0"/>
+                  <wp:docPr id="7" name="Picture 7"/>
                   <wp:cNvGraphicFramePr>
                     <a:graphicFrameLocks xmlns:a="http://schemas.openxmlformats.org/drawingml/2006/main" noChangeAspect="1"/>
                   </wp:cNvGraphicFramePr>
@@ -4723,7 +4862,7 @@
                     <a:graphicData uri="http://schemas.openxmlformats.org/drawingml/2006/picture">
                       <pic:pic xmlns:pic="http://schemas.openxmlformats.org/drawingml/2006/picture">
                         <pic:nvPicPr>
-                          <pic:cNvPr id="0" name="Picture 43"/>
+                          <pic:cNvPr id="0" name="Picture 11"/>
                           <pic:cNvPicPr>
                             <a:picLocks noChangeAspect="1" noChangeArrowheads="1"/>
                           </pic:cNvPicPr>
@@ -4744,7 +4883,7 @@
                         <pic:spPr bwMode="auto">
                           <a:xfrm>
                             <a:off x="0" y="0"/>
-                            <a:ext cx="2120081" cy="1591787"/>
+                            <a:ext cx="2205291" cy="1655763"/>
                           </a:xfrm>
                           <a:prstGeom prst="rect">
                             <a:avLst/>
@@ -4978,6 +5117,20 @@
         </w:rPr>
         <w:t>.</w:t>
       </w:r>
+      <w:r>
+        <w:rPr>
+          <w:sz w:val="24"/>
+          <w:szCs w:val="24"/>
+        </w:rPr>
+        <w:t xml:space="preserve"> However, unlike the lie detection results, all models performed relatively well.</w:t>
+      </w:r>
+      <w:r>
+        <w:rPr>
+          <w:sz w:val="24"/>
+          <w:szCs w:val="24"/>
+        </w:rPr>
+        <w:t xml:space="preserve"> Specifically, the BNB performed best, followed by SVM then MNB.</w:t>
+      </w:r>
     </w:p>
     <w:p>
       <w:pPr>
@@ -4994,9 +5147,9 @@
         <w:tblLook w:val="04A0" w:firstRow="1" w:lastRow="0" w:firstColumn="1" w:lastColumn="0" w:noHBand="0" w:noVBand="1"/>
       </w:tblPr>
       <w:tblGrid>
-        <w:gridCol w:w="3111"/>
-        <w:gridCol w:w="3161"/>
-        <w:gridCol w:w="3078"/>
+        <w:gridCol w:w="3081"/>
+        <w:gridCol w:w="3081"/>
+        <w:gridCol w:w="3188"/>
       </w:tblGrid>
       <w:tr>
         <w:tc>
@@ -5016,10 +5169,10 @@
                 <w:noProof/>
               </w:rPr>
               <w:drawing>
-                <wp:inline distT="0" distB="0" distL="0" distR="0" wp14:anchorId="581EB0F0" wp14:editId="68F2D167">
-                  <wp:extent cx="2004425" cy="1504950"/>
-                  <wp:effectExtent l="0" t="0" r="0" b="0"/>
-                  <wp:docPr id="105" name="Picture 105"/>
+                <wp:inline distT="0" distB="0" distL="0" distR="0" wp14:anchorId="17835946" wp14:editId="43E7B2EF">
+                  <wp:extent cx="2055168" cy="1543050"/>
+                  <wp:effectExtent l="0" t="0" r="2540" b="0"/>
+                  <wp:docPr id="8" name="Picture 8"/>
                   <wp:cNvGraphicFramePr>
                     <a:graphicFrameLocks xmlns:a="http://schemas.openxmlformats.org/drawingml/2006/main" noChangeAspect="1"/>
                   </wp:cNvGraphicFramePr>
@@ -5027,7 +5180,7 @@
                     <a:graphicData uri="http://schemas.openxmlformats.org/drawingml/2006/picture">
                       <pic:pic xmlns:pic="http://schemas.openxmlformats.org/drawingml/2006/picture">
                         <pic:nvPicPr>
-                          <pic:cNvPr id="0" name="Picture 47"/>
+                          <pic:cNvPr id="0" name="Picture 13"/>
                           <pic:cNvPicPr>
                             <a:picLocks noChangeAspect="1" noChangeArrowheads="1"/>
                           </pic:cNvPicPr>
@@ -5048,7 +5201,7 @@
                         <pic:spPr bwMode="auto">
                           <a:xfrm>
                             <a:off x="0" y="0"/>
-                            <a:ext cx="2032405" cy="1525958"/>
+                            <a:ext cx="2055168" cy="1543050"/>
                           </a:xfrm>
                           <a:prstGeom prst="rect">
                             <a:avLst/>
@@ -5083,10 +5236,10 @@
                 <w:noProof/>
               </w:rPr>
               <w:drawing>
-                <wp:inline distT="0" distB="0" distL="0" distR="0" wp14:anchorId="20EF64EC" wp14:editId="4063FC48">
-                  <wp:extent cx="2029796" cy="1524000"/>
-                  <wp:effectExtent l="0" t="0" r="8890" b="0"/>
-                  <wp:docPr id="107" name="Picture 107"/>
+                <wp:inline distT="0" distB="0" distL="0" distR="0" wp14:anchorId="20BFA856" wp14:editId="10B188E8">
+                  <wp:extent cx="2057400" cy="1544725"/>
+                  <wp:effectExtent l="0" t="0" r="0" b="0"/>
+                  <wp:docPr id="9" name="Picture 9"/>
                   <wp:cNvGraphicFramePr>
                     <a:graphicFrameLocks xmlns:a="http://schemas.openxmlformats.org/drawingml/2006/main" noChangeAspect="1"/>
                   </wp:cNvGraphicFramePr>
@@ -5094,7 +5247,7 @@
                     <a:graphicData uri="http://schemas.openxmlformats.org/drawingml/2006/picture">
                       <pic:pic xmlns:pic="http://schemas.openxmlformats.org/drawingml/2006/picture">
                         <pic:nvPicPr>
-                          <pic:cNvPr id="0" name="Picture 51"/>
+                          <pic:cNvPr id="0" name="Picture 15"/>
                           <pic:cNvPicPr>
                             <a:picLocks noChangeAspect="1" noChangeArrowheads="1"/>
                           </pic:cNvPicPr>
@@ -5115,7 +5268,7 @@
                         <pic:spPr bwMode="auto">
                           <a:xfrm>
                             <a:off x="0" y="0"/>
-                            <a:ext cx="2038489" cy="1530527"/>
+                            <a:ext cx="2057400" cy="1544725"/>
                           </a:xfrm>
                           <a:prstGeom prst="rect">
                             <a:avLst/>
@@ -5150,10 +5303,10 @@
                 <w:noProof/>
               </w:rPr>
               <w:drawing>
-                <wp:inline distT="0" distB="0" distL="0" distR="0" wp14:anchorId="3A54C62D" wp14:editId="39599E5A">
-                  <wp:extent cx="1979051" cy="1485900"/>
-                  <wp:effectExtent l="0" t="0" r="2540" b="0"/>
-                  <wp:docPr id="106" name="Picture 106"/>
+                <wp:inline distT="0" distB="0" distL="0" distR="0" wp14:anchorId="3C9D376B" wp14:editId="4477D353">
+                  <wp:extent cx="2133600" cy="1601937"/>
+                  <wp:effectExtent l="0" t="0" r="635" b="0"/>
+                  <wp:docPr id="11" name="Picture 11"/>
                   <wp:cNvGraphicFramePr>
                     <a:graphicFrameLocks xmlns:a="http://schemas.openxmlformats.org/drawingml/2006/main" noChangeAspect="1"/>
                   </wp:cNvGraphicFramePr>
@@ -5161,7 +5314,7 @@
                     <a:graphicData uri="http://schemas.openxmlformats.org/drawingml/2006/picture">
                       <pic:pic xmlns:pic="http://schemas.openxmlformats.org/drawingml/2006/picture">
                         <pic:nvPicPr>
-                          <pic:cNvPr id="0" name="Picture 49"/>
+                          <pic:cNvPr id="0" name="Picture 17"/>
                           <pic:cNvPicPr>
                             <a:picLocks noChangeAspect="1" noChangeArrowheads="1"/>
                           </pic:cNvPicPr>
@@ -5182,7 +5335,7 @@
                         <pic:spPr bwMode="auto">
                           <a:xfrm>
                             <a:off x="0" y="0"/>
-                            <a:ext cx="1996232" cy="1498800"/>
+                            <a:ext cx="2133600" cy="1601937"/>
                           </a:xfrm>
                           <a:prstGeom prst="rect">
                             <a:avLst/>
@@ -5368,7 +5521,49 @@
           <w:sz w:val="24"/>
           <w:szCs w:val="24"/>
         </w:rPr>
-        <w:t>The best performing POS classifier on sentiment analysis indicate less than a 50% accuracy. Therefore, the POS variants do not perform well for classifying sentiment.</w:t>
+        <w:t>Both BNB and SVM equally exceeded prior results</w:t>
+      </w:r>
+      <w:r>
+        <w:rPr>
+          <w:sz w:val="24"/>
+          <w:szCs w:val="24"/>
+        </w:rPr>
+        <w:t xml:space="preserve"> for sentiment analysis using POS suffixes.</w:t>
+      </w:r>
+      <w:r>
+        <w:rPr>
+          <w:sz w:val="24"/>
+          <w:szCs w:val="24"/>
+        </w:rPr>
+        <w:t xml:space="preserve"> However, the MNB still performed well, and comparable to the </w:t>
+      </w:r>
+      <w:r>
+        <w:rPr>
+          <w:sz w:val="24"/>
+          <w:szCs w:val="24"/>
+        </w:rPr>
+        <w:t xml:space="preserve">equivalent </w:t>
+      </w:r>
+      <w:r>
+        <w:rPr>
+          <w:sz w:val="24"/>
+          <w:szCs w:val="24"/>
+        </w:rPr>
+        <w:t>non-POS classifier</w:t>
+      </w:r>
+      <w:r>
+        <w:rPr>
+          <w:sz w:val="24"/>
+          <w:szCs w:val="24"/>
+        </w:rPr>
+        <w:t>s</w:t>
+      </w:r>
+      <w:r>
+        <w:rPr>
+          <w:sz w:val="24"/>
+          <w:szCs w:val="24"/>
+        </w:rPr>
+        <w:t>.</w:t>
       </w:r>
     </w:p>
     <w:p>
@@ -5395,9 +5590,9 @@
         <w:tblLook w:val="04A0" w:firstRow="1" w:lastRow="0" w:firstColumn="1" w:lastColumn="0" w:noHBand="0" w:noVBand="1"/>
       </w:tblPr>
       <w:tblGrid>
-        <w:gridCol w:w="3115"/>
-        <w:gridCol w:w="3193"/>
-        <w:gridCol w:w="3042"/>
+        <w:gridCol w:w="3129"/>
+        <w:gridCol w:w="3117"/>
+        <w:gridCol w:w="3104"/>
       </w:tblGrid>
       <w:tr>
         <w:tc>
@@ -5418,10 +5613,10 @@
               </w:rPr>
               <w:lastRenderedPageBreak/>
               <w:drawing>
-                <wp:inline distT="0" distB="0" distL="0" distR="0" wp14:anchorId="2E03E006" wp14:editId="6DEEC21D">
-                  <wp:extent cx="2131285" cy="1600200"/>
-                  <wp:effectExtent l="0" t="0" r="2540" b="0"/>
-                  <wp:docPr id="108" name="Picture 108"/>
+                <wp:inline distT="0" distB="0" distL="0" distR="0" wp14:anchorId="0A287D5A" wp14:editId="498DDCEE">
+                  <wp:extent cx="2171700" cy="1630543"/>
+                  <wp:effectExtent l="0" t="0" r="0" b="8255"/>
+                  <wp:docPr id="12" name="Picture 12"/>
                   <wp:cNvGraphicFramePr>
                     <a:graphicFrameLocks xmlns:a="http://schemas.openxmlformats.org/drawingml/2006/main" noChangeAspect="1"/>
                   </wp:cNvGraphicFramePr>
@@ -5429,7 +5624,7 @@
                     <a:graphicData uri="http://schemas.openxmlformats.org/drawingml/2006/picture">
                       <pic:pic xmlns:pic="http://schemas.openxmlformats.org/drawingml/2006/picture">
                         <pic:nvPicPr>
-                          <pic:cNvPr id="0" name="Picture 53"/>
+                          <pic:cNvPr id="0" name="Picture 19"/>
                           <pic:cNvPicPr>
                             <a:picLocks noChangeAspect="1" noChangeArrowheads="1"/>
                           </pic:cNvPicPr>
@@ -5450,7 +5645,7 @@
                         <pic:spPr bwMode="auto">
                           <a:xfrm>
                             <a:off x="0" y="0"/>
-                            <a:ext cx="2146280" cy="1611458"/>
+                            <a:ext cx="2192734" cy="1646336"/>
                           </a:xfrm>
                           <a:prstGeom prst="rect">
                             <a:avLst/>
@@ -5485,10 +5680,10 @@
                 <w:noProof/>
               </w:rPr>
               <w:drawing>
-                <wp:inline distT="0" distB="0" distL="0" distR="0" wp14:anchorId="079A160E" wp14:editId="0D9256CA">
-                  <wp:extent cx="2183765" cy="1639602"/>
-                  <wp:effectExtent l="0" t="0" r="6985" b="0"/>
-                  <wp:docPr id="109" name="Picture 109"/>
+                <wp:inline distT="0" distB="0" distL="0" distR="0" wp14:anchorId="016A5F0E" wp14:editId="29326CC9">
+                  <wp:extent cx="2162175" cy="1623392"/>
+                  <wp:effectExtent l="0" t="0" r="0" b="0"/>
+                  <wp:docPr id="15" name="Picture 15"/>
                   <wp:cNvGraphicFramePr>
                     <a:graphicFrameLocks xmlns:a="http://schemas.openxmlformats.org/drawingml/2006/main" noChangeAspect="1"/>
                   </wp:cNvGraphicFramePr>
@@ -5496,74 +5691,7 @@
                     <a:graphicData uri="http://schemas.openxmlformats.org/drawingml/2006/picture">
                       <pic:pic xmlns:pic="http://schemas.openxmlformats.org/drawingml/2006/picture">
                         <pic:nvPicPr>
-                          <pic:cNvPr id="0" name="Picture 55"/>
-                          <pic:cNvPicPr>
-                            <a:picLocks noChangeAspect="1" noChangeArrowheads="1"/>
-                          </pic:cNvPicPr>
-                        </pic:nvPicPr>
-                        <pic:blipFill>
-                          <a:blip r:embed="rId25" cstate="print">
-                            <a:extLst>
-                              <a:ext uri="{28A0092B-C50C-407E-A947-70E740481C1C}">
-                                <a14:useLocalDpi xmlns:a14="http://schemas.microsoft.com/office/drawing/2010/main" val="0"/>
-                              </a:ext>
-                            </a:extLst>
-                          </a:blip>
-                          <a:srcRect/>
-                          <a:stretch>
-                            <a:fillRect/>
-                          </a:stretch>
-                        </pic:blipFill>
-                        <pic:spPr bwMode="auto">
-                          <a:xfrm flipV="1">
-                            <a:off x="0" y="0"/>
-                            <a:ext cx="2230014" cy="1674327"/>
-                          </a:xfrm>
-                          <a:prstGeom prst="rect">
-                            <a:avLst/>
-                          </a:prstGeom>
-                          <a:noFill/>
-                          <a:ln>
-                            <a:noFill/>
-                          </a:ln>
-                        </pic:spPr>
-                      </pic:pic>
-                    </a:graphicData>
-                  </a:graphic>
-                </wp:inline>
-              </w:drawing>
-            </w:r>
-          </w:p>
-        </w:tc>
-        <w:tc>
-          <w:tcPr>
-            <w:tcW w:w="3117" w:type="dxa"/>
-          </w:tcPr>
-          <w:p>
-            <w:pPr>
-              <w:jc w:val="center"/>
-              <w:rPr>
-                <w:sz w:val="24"/>
-                <w:szCs w:val="24"/>
-              </w:rPr>
-            </w:pPr>
-            <w:r>
-              <w:rPr>
-                <w:noProof/>
-              </w:rPr>
-              <w:drawing>
-                <wp:inline distT="0" distB="0" distL="0" distR="0" wp14:anchorId="561A6026" wp14:editId="7860F999">
-                  <wp:extent cx="2080541" cy="1562100"/>
-                  <wp:effectExtent l="0" t="0" r="0" b="0"/>
-                  <wp:docPr id="110" name="Picture 110"/>
-                  <wp:cNvGraphicFramePr>
-                    <a:graphicFrameLocks xmlns:a="http://schemas.openxmlformats.org/drawingml/2006/main" noChangeAspect="1"/>
-                  </wp:cNvGraphicFramePr>
-                  <a:graphic xmlns:a="http://schemas.openxmlformats.org/drawingml/2006/main">
-                    <a:graphicData uri="http://schemas.openxmlformats.org/drawingml/2006/picture">
-                      <pic:pic xmlns:pic="http://schemas.openxmlformats.org/drawingml/2006/picture">
-                        <pic:nvPicPr>
-                          <pic:cNvPr id="0" name="Picture 57"/>
+                          <pic:cNvPr id="0" name="Picture 21"/>
                           <pic:cNvPicPr>
                             <a:picLocks noChangeAspect="1" noChangeArrowheads="1"/>
                           </pic:cNvPicPr>
@@ -5584,7 +5712,7 @@
                         <pic:spPr bwMode="auto">
                           <a:xfrm>
                             <a:off x="0" y="0"/>
-                            <a:ext cx="2092859" cy="1571348"/>
+                            <a:ext cx="2178096" cy="1635345"/>
                           </a:xfrm>
                           <a:prstGeom prst="rect">
                             <a:avLst/>
@@ -5602,6 +5730,73 @@
             </w:r>
           </w:p>
         </w:tc>
+        <w:tc>
+          <w:tcPr>
+            <w:tcW w:w="3117" w:type="dxa"/>
+          </w:tcPr>
+          <w:p>
+            <w:pPr>
+              <w:jc w:val="center"/>
+              <w:rPr>
+                <w:sz w:val="24"/>
+                <w:szCs w:val="24"/>
+              </w:rPr>
+            </w:pPr>
+            <w:r>
+              <w:rPr>
+                <w:noProof/>
+              </w:rPr>
+              <w:drawing>
+                <wp:inline distT="0" distB="0" distL="0" distR="0" wp14:anchorId="6E4D72F7" wp14:editId="4CFA7E86">
+                  <wp:extent cx="2152650" cy="1616240"/>
+                  <wp:effectExtent l="0" t="0" r="0" b="3175"/>
+                  <wp:docPr id="16" name="Picture 16"/>
+                  <wp:cNvGraphicFramePr>
+                    <a:graphicFrameLocks xmlns:a="http://schemas.openxmlformats.org/drawingml/2006/main" noChangeAspect="1"/>
+                  </wp:cNvGraphicFramePr>
+                  <a:graphic xmlns:a="http://schemas.openxmlformats.org/drawingml/2006/main">
+                    <a:graphicData uri="http://schemas.openxmlformats.org/drawingml/2006/picture">
+                      <pic:pic xmlns:pic="http://schemas.openxmlformats.org/drawingml/2006/picture">
+                        <pic:nvPicPr>
+                          <pic:cNvPr id="0" name="Picture 23"/>
+                          <pic:cNvPicPr>
+                            <a:picLocks noChangeAspect="1" noChangeArrowheads="1"/>
+                          </pic:cNvPicPr>
+                        </pic:nvPicPr>
+                        <pic:blipFill>
+                          <a:blip r:embed="rId26" cstate="print">
+                            <a:extLst>
+                              <a:ext uri="{28A0092B-C50C-407E-A947-70E740481C1C}">
+                                <a14:useLocalDpi xmlns:a14="http://schemas.microsoft.com/office/drawing/2010/main" val="0"/>
+                              </a:ext>
+                            </a:extLst>
+                          </a:blip>
+                          <a:srcRect/>
+                          <a:stretch>
+                            <a:fillRect/>
+                          </a:stretch>
+                        </pic:blipFill>
+                        <pic:spPr bwMode="auto">
+                          <a:xfrm>
+                            <a:off x="0" y="0"/>
+                            <a:ext cx="2152650" cy="1616240"/>
+                          </a:xfrm>
+                          <a:prstGeom prst="rect">
+                            <a:avLst/>
+                          </a:prstGeom>
+                          <a:noFill/>
+                          <a:ln>
+                            <a:noFill/>
+                          </a:ln>
+                        </pic:spPr>
+                      </pic:pic>
+                    </a:graphicData>
+                  </a:graphic>
+                </wp:inline>
+              </w:drawing>
+            </w:r>
+          </w:p>
+        </w:tc>
       </w:tr>
       <w:tr>
         <w:tc>
@@ -5885,118 +6080,6 @@
           <w:sz w:val="24"/>
           <w:szCs w:val="24"/>
         </w:rPr>
-        <w:t>, which did not</w:t>
-      </w:r>
-      <w:r>
-        <w:rPr>
-          <w:sz w:val="24"/>
-          <w:szCs w:val="24"/>
-        </w:rPr>
-        <w:t xml:space="preserve"> exceed 50% accuracy. Moreover, </w:t>
-      </w:r>
-      <w:r>
-        <w:rPr>
-          <w:sz w:val="24"/>
-          <w:szCs w:val="24"/>
-        </w:rPr>
-        <w:t xml:space="preserve">the </w:t>
-      </w:r>
-      <w:r>
-        <w:rPr>
-          <w:sz w:val="24"/>
-          <w:szCs w:val="24"/>
-        </w:rPr>
-        <w:t xml:space="preserve">best performing classifiers </w:t>
-      </w:r>
-      <w:r>
-        <w:rPr>
-          <w:sz w:val="24"/>
-          <w:szCs w:val="24"/>
-        </w:rPr>
-        <w:t xml:space="preserve">generally </w:t>
-      </w:r>
-      <w:r>
-        <w:rPr>
-          <w:sz w:val="24"/>
-          <w:szCs w:val="24"/>
-        </w:rPr>
-        <w:t xml:space="preserve">do not exceed 65% accuracy. </w:t>
-      </w:r>
-      <w:r>
-        <w:rPr>
-          <w:sz w:val="24"/>
-          <w:szCs w:val="24"/>
-        </w:rPr>
-        <w:t>It appears that the overall scores are roughly equal between sentiment and lie detection. However, lie detection</w:t>
-      </w:r>
-      <w:r>
-        <w:rPr>
-          <w:sz w:val="24"/>
-          <w:szCs w:val="24"/>
-        </w:rPr>
-        <w:t xml:space="preserve"> scores</w:t>
-      </w:r>
-      <w:r>
-        <w:rPr>
-          <w:sz w:val="24"/>
-          <w:szCs w:val="24"/>
-        </w:rPr>
-        <w:t xml:space="preserve"> </w:t>
-      </w:r>
-      <w:r>
-        <w:rPr>
-          <w:sz w:val="24"/>
-          <w:szCs w:val="24"/>
-        </w:rPr>
-        <w:t>are</w:t>
-      </w:r>
-      <w:r>
-        <w:rPr>
-          <w:sz w:val="24"/>
-          <w:szCs w:val="24"/>
-        </w:rPr>
-        <w:t xml:space="preserve"> more</w:t>
-      </w:r>
-      <w:r>
-        <w:rPr>
-          <w:sz w:val="24"/>
-          <w:szCs w:val="24"/>
-        </w:rPr>
-        <w:t xml:space="preserve"> variable</w:t>
-      </w:r>
-      <w:r>
-        <w:rPr>
-          <w:sz w:val="24"/>
-          <w:szCs w:val="24"/>
-        </w:rPr>
-        <w:t xml:space="preserve"> between </w:t>
-      </w:r>
-      <w:r>
-        <w:rPr>
-          <w:sz w:val="24"/>
-          <w:szCs w:val="24"/>
-        </w:rPr>
-        <w:t xml:space="preserve">implemented </w:t>
-      </w:r>
-      <w:r>
-        <w:rPr>
-          <w:sz w:val="24"/>
-          <w:szCs w:val="24"/>
-        </w:rPr>
-        <w:t xml:space="preserve">classifiers, whereas the sentiment classifiers indicate less score </w:t>
-      </w:r>
-      <w:r>
-        <w:rPr>
-          <w:sz w:val="24"/>
-          <w:szCs w:val="24"/>
-        </w:rPr>
-        <w:t>variability</w:t>
-      </w:r>
-      <w:r>
-        <w:rPr>
-          <w:sz w:val="24"/>
-          <w:szCs w:val="24"/>
-        </w:rPr>
         <w:t>.</w:t>
       </w:r>
       <w:r>
@@ -6004,49 +6087,70 @@
           <w:sz w:val="24"/>
           <w:szCs w:val="24"/>
         </w:rPr>
-        <w:t xml:space="preserve"> In general, sentiment analysis is </w:t>
-      </w:r>
-      <w:r>
-        <w:rPr>
-          <w:sz w:val="24"/>
-          <w:szCs w:val="24"/>
-        </w:rPr>
-        <w:t xml:space="preserve">an </w:t>
-      </w:r>
-      <w:r>
-        <w:rPr>
-          <w:sz w:val="24"/>
-          <w:szCs w:val="24"/>
-        </w:rPr>
-        <w:t xml:space="preserve">easier </w:t>
-      </w:r>
-      <w:r>
-        <w:rPr>
-          <w:sz w:val="24"/>
-          <w:szCs w:val="24"/>
-        </w:rPr>
-        <w:t xml:space="preserve">task </w:t>
-      </w:r>
-      <w:r>
-        <w:rPr>
-          <w:sz w:val="24"/>
-          <w:szCs w:val="24"/>
-        </w:rPr>
-        <w:t xml:space="preserve">than lie detection, </w:t>
-      </w:r>
-      <w:r>
-        <w:rPr>
-          <w:sz w:val="24"/>
-          <w:szCs w:val="24"/>
-        </w:rPr>
-        <w:t>since characterizing sentiment has less ambiguity</w:t>
-      </w:r>
-      <w:r>
-        <w:rPr>
-          <w:sz w:val="24"/>
-          <w:szCs w:val="24"/>
-        </w:rPr>
-        <w:t>.</w:t>
+        <w:t xml:space="preserve"> Specifically, </w:t>
+      </w:r>
+      <w:r>
+        <w:rPr>
+          <w:sz w:val="24"/>
+          <w:szCs w:val="24"/>
+        </w:rPr>
+        <w:t>both categories witnessed the BNB being the top performer</w:t>
+      </w:r>
+      <w:r>
+        <w:rPr>
+          <w:sz w:val="24"/>
+          <w:szCs w:val="24"/>
+        </w:rPr>
+        <w:t>, followed by the BNB pos.</w:t>
+      </w:r>
+      <w:r>
+        <w:rPr>
+          <w:sz w:val="24"/>
+          <w:szCs w:val="24"/>
+        </w:rPr>
+        <w:t xml:space="preserve"> However, for the sentiment analysis, the SVM and SVM pos scored with same relative strength to the BNB.</w:t>
+      </w:r>
+      <w:r>
+        <w:rPr>
+          <w:sz w:val="24"/>
+          <w:szCs w:val="24"/>
+        </w:rPr>
+        <w:t xml:space="preserve"> Moreover, the sentiment analysis classifiers outperformed each corresponding lie detection classifier.</w:t>
+      </w:r>
+      <w:r>
+        <w:rPr>
+          <w:sz w:val="24"/>
+          <w:szCs w:val="24"/>
+        </w:rPr>
+        <w:t xml:space="preserve"> This is an indication that sentiment analysis may be an easier task to train.</w:t>
+      </w:r>
+      <w:r>
+        <w:rPr>
+          <w:sz w:val="24"/>
+          <w:szCs w:val="24"/>
+        </w:rPr>
+        <w:t xml:space="preserve"> Though a more data, or another topic of categories can further prove this, </w:t>
+      </w:r>
+      <w:r>
+        <w:rPr>
+          <w:sz w:val="24"/>
+          <w:szCs w:val="24"/>
+        </w:rPr>
+        <w:t xml:space="preserve">in general there is less ambiguity is sentiment analysis. </w:t>
+      </w:r>
+      <w:r>
+        <w:rPr>
+          <w:sz w:val="24"/>
+          <w:szCs w:val="24"/>
+        </w:rPr>
+        <w:t xml:space="preserve">Specifically, there is a greater challenge with labeling the truthfulness of a review compared to determining a sentiment. </w:t>
+      </w:r>
+      <w:r>
+        <w:rPr>
+          <w:sz w:val="24"/>
+          <w:szCs w:val="24"/>
+        </w:rPr>
+        <w:t>Therefore, it is expected that corresponding trained classifier will represent these shortcomings.</w:t>
       </w:r>
     </w:p>
     <w:p>
@@ -6065,8 +6169,8 @@
         <w:tblLook w:val="04A0" w:firstRow="1" w:lastRow="0" w:firstColumn="1" w:lastColumn="0" w:noHBand="0" w:noVBand="1"/>
       </w:tblPr>
       <w:tblGrid>
-        <w:gridCol w:w="4709"/>
-        <w:gridCol w:w="4641"/>
+        <w:gridCol w:w="4661"/>
+        <w:gridCol w:w="4689"/>
       </w:tblGrid>
       <w:tr>
         <w:tc>
@@ -6087,10 +6191,10 @@
                 <w:noProof/>
               </w:rPr>
               <w:drawing>
-                <wp:inline distT="0" distB="0" distL="0" distR="0" wp14:anchorId="2856A37F" wp14:editId="49DF807F">
-                  <wp:extent cx="3143250" cy="2359997"/>
-                  <wp:effectExtent l="0" t="0" r="0" b="2540"/>
-                  <wp:docPr id="113" name="Picture 113"/>
+                <wp:inline distT="0" distB="0" distL="0" distR="0" wp14:anchorId="6CCB443E" wp14:editId="13A93BB1">
+                  <wp:extent cx="3124200" cy="2345694"/>
+                  <wp:effectExtent l="0" t="0" r="0" b="0"/>
+                  <wp:docPr id="19" name="Picture 19"/>
                   <wp:cNvGraphicFramePr>
                     <a:graphicFrameLocks xmlns:a="http://schemas.openxmlformats.org/drawingml/2006/main" noChangeAspect="1"/>
                   </wp:cNvGraphicFramePr>
@@ -6098,7 +6202,7 @@
                     <a:graphicData uri="http://schemas.openxmlformats.org/drawingml/2006/picture">
                       <pic:pic xmlns:pic="http://schemas.openxmlformats.org/drawingml/2006/picture">
                         <pic:nvPicPr>
-                          <pic:cNvPr id="0" name="Picture 59"/>
+                          <pic:cNvPr id="0" name="Picture 25"/>
                           <pic:cNvPicPr>
                             <a:picLocks noChangeAspect="1" noChangeArrowheads="1"/>
                           </pic:cNvPicPr>
@@ -6119,7 +6223,7 @@
                         <pic:spPr bwMode="auto">
                           <a:xfrm>
                             <a:off x="0" y="0"/>
-                            <a:ext cx="3148915" cy="2364251"/>
+                            <a:ext cx="3131833" cy="2351425"/>
                           </a:xfrm>
                           <a:prstGeom prst="rect">
                             <a:avLst/>
@@ -6155,10 +6259,10 @@
                 <w:noProof/>
               </w:rPr>
               <w:drawing>
-                <wp:inline distT="0" distB="0" distL="0" distR="0" wp14:anchorId="2EF5964F" wp14:editId="2E46F324">
-                  <wp:extent cx="3095439" cy="2324100"/>
-                  <wp:effectExtent l="0" t="0" r="0" b="0"/>
-                  <wp:docPr id="114" name="Picture 114"/>
+                <wp:inline distT="0" distB="0" distL="0" distR="0" wp14:anchorId="635B909E" wp14:editId="5AF2ABEA">
+                  <wp:extent cx="3143250" cy="2359997"/>
+                  <wp:effectExtent l="0" t="0" r="0" b="2540"/>
+                  <wp:docPr id="20" name="Picture 20"/>
                   <wp:cNvGraphicFramePr>
                     <a:graphicFrameLocks xmlns:a="http://schemas.openxmlformats.org/drawingml/2006/main" noChangeAspect="1"/>
                   </wp:cNvGraphicFramePr>
@@ -6166,7 +6270,7 @@
                     <a:graphicData uri="http://schemas.openxmlformats.org/drawingml/2006/picture">
                       <pic:pic xmlns:pic="http://schemas.openxmlformats.org/drawingml/2006/picture">
                         <pic:nvPicPr>
-                          <pic:cNvPr id="0" name="Picture 61"/>
+                          <pic:cNvPr id="0" name="Picture 27"/>
                           <pic:cNvPicPr>
                             <a:picLocks noChangeAspect="1" noChangeArrowheads="1"/>
                           </pic:cNvPicPr>
@@ -6187,7 +6291,7 @@
                         <pic:spPr bwMode="auto">
                           <a:xfrm>
                             <a:off x="0" y="0"/>
-                            <a:ext cx="3107998" cy="2333529"/>
+                            <a:ext cx="3157417" cy="2370634"/>
                           </a:xfrm>
                           <a:prstGeom prst="rect">
                             <a:avLst/>
@@ -6294,87 +6398,65 @@
           <w:sz w:val="24"/>
           <w:szCs w:val="24"/>
         </w:rPr>
-        <w:t xml:space="preserve">The Bernoulli Naïve Bayes and Multinomial Naïve Bayes have higher </w:t>
-      </w:r>
-      <w:r>
-        <w:rPr>
-          <w:sz w:val="24"/>
-          <w:szCs w:val="24"/>
-        </w:rPr>
-        <w:t>k</w:t>
-      </w:r>
-      <w:r>
-        <w:rPr>
-          <w:sz w:val="24"/>
-          <w:szCs w:val="24"/>
-        </w:rPr>
-        <w:t>-</w:t>
-      </w:r>
-      <w:r>
-        <w:rPr>
-          <w:sz w:val="24"/>
-          <w:szCs w:val="24"/>
-        </w:rPr>
-        <w:t xml:space="preserve">fold validation </w:t>
-      </w:r>
-      <w:r>
-        <w:rPr>
-          <w:sz w:val="24"/>
-          <w:szCs w:val="24"/>
-        </w:rPr>
-        <w:t xml:space="preserve">scores </w:t>
-      </w:r>
-      <w:r>
-        <w:rPr>
-          <w:sz w:val="24"/>
-          <w:szCs w:val="24"/>
-        </w:rPr>
-        <w:t>compared to</w:t>
-      </w:r>
-      <w:r>
-        <w:rPr>
-          <w:sz w:val="24"/>
-          <w:szCs w:val="24"/>
-        </w:rPr>
-        <w:t xml:space="preserve"> </w:t>
-      </w:r>
-      <w:r>
-        <w:rPr>
-          <w:sz w:val="24"/>
-          <w:szCs w:val="24"/>
-        </w:rPr>
-        <w:t xml:space="preserve">SVM </w:t>
-      </w:r>
-      <w:r>
-        <w:rPr>
-          <w:sz w:val="24"/>
-          <w:szCs w:val="24"/>
-        </w:rPr>
-        <w:t>for lie detection. However, SVM</w:t>
-      </w:r>
-      <w:r>
-        <w:rPr>
-          <w:sz w:val="24"/>
-          <w:szCs w:val="24"/>
-        </w:rPr>
-        <w:t xml:space="preserve"> exhibits</w:t>
-      </w:r>
-      <w:r>
-        <w:rPr>
-          <w:sz w:val="24"/>
-          <w:szCs w:val="24"/>
-        </w:rPr>
-        <w:t xml:space="preserve"> less accuracy variability.</w:t>
-      </w:r>
-    </w:p>
-    <w:p>
-      <w:pPr>
-        <w:spacing w:line="240" w:lineRule="auto"/>
-        <w:rPr>
-          <w:sz w:val="24"/>
-          <w:szCs w:val="24"/>
-        </w:rPr>
-      </w:pPr>
+        <w:t>Given the earlier results, it is appropriate to perform the k-fold validation to indicate the general performance and variability of a model. However, a different argument can also be made to perform the validation prior to model generation.</w:t>
+      </w:r>
+      <w:r>
+        <w:rPr>
+          <w:sz w:val="24"/>
+          <w:szCs w:val="24"/>
+        </w:rPr>
+        <w:t xml:space="preserve"> Overall the MNB contained </w:t>
+      </w:r>
+      <w:r>
+        <w:rPr>
+          <w:sz w:val="24"/>
+          <w:szCs w:val="24"/>
+        </w:rPr>
+        <w:t xml:space="preserve">scores higher than BNB and SVM. </w:t>
+      </w:r>
+      <w:r>
+        <w:rPr>
+          <w:sz w:val="24"/>
+          <w:szCs w:val="24"/>
+        </w:rPr>
+        <w:t xml:space="preserve">Furthermore, the </w:t>
+      </w:r>
+      <w:r>
+        <w:rPr>
+          <w:sz w:val="24"/>
+          <w:szCs w:val="24"/>
+        </w:rPr>
+        <w:t>SVM contained the lowest scores</w:t>
+      </w:r>
+      <w:r>
+        <w:rPr>
+          <w:sz w:val="24"/>
+          <w:szCs w:val="24"/>
+        </w:rPr>
+        <w:t xml:space="preserve">, while </w:t>
+      </w:r>
+      <w:r>
+        <w:rPr>
+          <w:sz w:val="24"/>
+          <w:szCs w:val="24"/>
+        </w:rPr>
+        <w:lastRenderedPageBreak/>
+        <w:t>maintaining the</w:t>
+      </w:r>
+      <w:r>
+        <w:rPr>
+          <w:sz w:val="24"/>
+          <w:szCs w:val="24"/>
+        </w:rPr>
+        <w:t xml:space="preserve"> least variability between each k-fold</w:t>
+      </w:r>
+      <w:r>
+        <w:rPr>
+          <w:sz w:val="24"/>
+          <w:szCs w:val="24"/>
+        </w:rPr>
+        <w:t>. The BNB scores were almost comparable to the MNB, with greater variability. Overall the MNB was the best performing model, since the lowest score was roughly equal to the highest SVM score.</w:t>
+      </w:r>
     </w:p>
     <w:p>
       <w:pPr>
@@ -6391,9 +6473,9 @@
         <w:tblLook w:val="04A0" w:firstRow="1" w:lastRow="0" w:firstColumn="1" w:lastColumn="0" w:noHBand="0" w:noVBand="1"/>
       </w:tblPr>
       <w:tblGrid>
-        <w:gridCol w:w="3116"/>
-        <w:gridCol w:w="3117"/>
-        <w:gridCol w:w="3117"/>
+        <w:gridCol w:w="3107"/>
+        <w:gridCol w:w="3079"/>
+        <w:gridCol w:w="3164"/>
       </w:tblGrid>
       <w:tr>
         <w:tc>
@@ -6412,12 +6494,11 @@
               <w:rPr>
                 <w:noProof/>
               </w:rPr>
-              <w:lastRenderedPageBreak/>
               <w:drawing>
-                <wp:inline distT="0" distB="0" distL="0" distR="0" wp14:anchorId="4FFDEFB5" wp14:editId="58B15AD2">
-                  <wp:extent cx="1943100" cy="1673225"/>
-                  <wp:effectExtent l="0" t="0" r="0" b="3175"/>
-                  <wp:docPr id="131" name="Picture 131"/>
+                <wp:inline distT="0" distB="0" distL="0" distR="0" wp14:anchorId="7820E0DE" wp14:editId="36031EF5">
+                  <wp:extent cx="1917311" cy="1439545"/>
+                  <wp:effectExtent l="0" t="0" r="6985" b="8255"/>
+                  <wp:docPr id="23" name="Picture 23"/>
                   <wp:cNvGraphicFramePr>
                     <a:graphicFrameLocks xmlns:a="http://schemas.openxmlformats.org/drawingml/2006/main" noChangeAspect="1"/>
                   </wp:cNvGraphicFramePr>
@@ -6425,7 +6506,7 @@
                     <a:graphicData uri="http://schemas.openxmlformats.org/drawingml/2006/picture">
                       <pic:pic xmlns:pic="http://schemas.openxmlformats.org/drawingml/2006/picture">
                         <pic:nvPicPr>
-                          <pic:cNvPr id="0" name="Picture 63"/>
+                          <pic:cNvPr id="0" name="Picture 29"/>
                           <pic:cNvPicPr>
                             <a:picLocks noChangeAspect="1" noChangeArrowheads="1"/>
                           </pic:cNvPicPr>
@@ -6446,7 +6527,7 @@
                         <pic:spPr bwMode="auto">
                           <a:xfrm>
                             <a:off x="0" y="0"/>
-                            <a:ext cx="1973458" cy="1699367"/>
+                            <a:ext cx="1917311" cy="1439545"/>
                           </a:xfrm>
                           <a:prstGeom prst="rect">
                             <a:avLst/>
@@ -6481,10 +6562,10 @@
                 <w:noProof/>
               </w:rPr>
               <w:drawing>
-                <wp:inline distT="0" distB="0" distL="0" distR="0" wp14:anchorId="3F20BEE1" wp14:editId="794C6580">
-                  <wp:extent cx="1943100" cy="1694815"/>
-                  <wp:effectExtent l="0" t="0" r="0" b="635"/>
-                  <wp:docPr id="132" name="Picture 132"/>
+                <wp:inline distT="0" distB="0" distL="0" distR="0" wp14:anchorId="7310D47A" wp14:editId="187EE91F">
+                  <wp:extent cx="1904837" cy="1430178"/>
+                  <wp:effectExtent l="0" t="0" r="635" b="0"/>
+                  <wp:docPr id="25" name="Picture 25"/>
                   <wp:cNvGraphicFramePr>
                     <a:graphicFrameLocks xmlns:a="http://schemas.openxmlformats.org/drawingml/2006/main" noChangeAspect="1"/>
                   </wp:cNvGraphicFramePr>
@@ -6492,7 +6573,7 @@
                     <a:graphicData uri="http://schemas.openxmlformats.org/drawingml/2006/picture">
                       <pic:pic xmlns:pic="http://schemas.openxmlformats.org/drawingml/2006/picture">
                         <pic:nvPicPr>
-                          <pic:cNvPr id="0" name="Picture 65"/>
+                          <pic:cNvPr id="0" name="Picture 31"/>
                           <pic:cNvPicPr>
                             <a:picLocks noChangeAspect="1" noChangeArrowheads="1"/>
                           </pic:cNvPicPr>
@@ -6513,7 +6594,7 @@
                         <pic:spPr bwMode="auto">
                           <a:xfrm>
                             <a:off x="0" y="0"/>
-                            <a:ext cx="1990628" cy="1736270"/>
+                            <a:ext cx="1947171" cy="1461963"/>
                           </a:xfrm>
                           <a:prstGeom prst="rect">
                             <a:avLst/>
@@ -6548,10 +6629,10 @@
                 <w:noProof/>
               </w:rPr>
               <w:drawing>
-                <wp:inline distT="0" distB="0" distL="0" distR="0" wp14:anchorId="47E1CD01" wp14:editId="135726AA">
-                  <wp:extent cx="1943100" cy="1657242"/>
-                  <wp:effectExtent l="0" t="0" r="0" b="635"/>
-                  <wp:docPr id="133" name="Picture 133"/>
+                <wp:inline distT="0" distB="0" distL="0" distR="0" wp14:anchorId="32F08C5C" wp14:editId="7AE27FDA">
+                  <wp:extent cx="1953680" cy="1466850"/>
+                  <wp:effectExtent l="0" t="0" r="8890" b="0"/>
+                  <wp:docPr id="28" name="Picture 28"/>
                   <wp:cNvGraphicFramePr>
                     <a:graphicFrameLocks xmlns:a="http://schemas.openxmlformats.org/drawingml/2006/main" noChangeAspect="1"/>
                   </wp:cNvGraphicFramePr>
@@ -6559,7 +6640,7 @@
                     <a:graphicData uri="http://schemas.openxmlformats.org/drawingml/2006/picture">
                       <pic:pic xmlns:pic="http://schemas.openxmlformats.org/drawingml/2006/picture">
                         <pic:nvPicPr>
-                          <pic:cNvPr id="0" name="Picture 67"/>
+                          <pic:cNvPr id="0" name="Picture 33"/>
                           <pic:cNvPicPr>
                             <a:picLocks noChangeAspect="1" noChangeArrowheads="1"/>
                           </pic:cNvPicPr>
@@ -6580,7 +6661,7 @@
                         <pic:spPr bwMode="auto">
                           <a:xfrm>
                             <a:off x="0" y="0"/>
-                            <a:ext cx="1967789" cy="1678299"/>
+                            <a:ext cx="1989517" cy="1493757"/>
                           </a:xfrm>
                           <a:prstGeom prst="rect">
                             <a:avLst/>
@@ -6745,84 +6826,21 @@
           <w:sz w:val="24"/>
           <w:szCs w:val="24"/>
         </w:rPr>
-        <w:t xml:space="preserve">The Bernoulli Naïve Bayes and Multinomial Naïve Bayes </w:t>
-      </w:r>
-      <w:r>
-        <w:rPr>
-          <w:sz w:val="24"/>
-          <w:szCs w:val="24"/>
-        </w:rPr>
-        <w:t>k</w:t>
-      </w:r>
-      <w:r>
-        <w:rPr>
-          <w:sz w:val="24"/>
-          <w:szCs w:val="24"/>
-        </w:rPr>
-        <w:t>-</w:t>
-      </w:r>
-      <w:r>
-        <w:rPr>
-          <w:sz w:val="24"/>
-          <w:szCs w:val="24"/>
-        </w:rPr>
-        <w:t xml:space="preserve">fold validation </w:t>
-      </w:r>
-      <w:r>
-        <w:rPr>
-          <w:sz w:val="24"/>
-          <w:szCs w:val="24"/>
-        </w:rPr>
-        <w:t xml:space="preserve">outperforms </w:t>
-      </w:r>
-      <w:r>
-        <w:rPr>
-          <w:sz w:val="24"/>
-          <w:szCs w:val="24"/>
-        </w:rPr>
-        <w:t>SVM</w:t>
-      </w:r>
-      <w:r>
-        <w:rPr>
-          <w:sz w:val="24"/>
-          <w:szCs w:val="24"/>
-        </w:rPr>
-        <w:t xml:space="preserve"> for sentiment analysis.</w:t>
-      </w:r>
-      <w:r>
-        <w:rPr>
-          <w:sz w:val="24"/>
-          <w:szCs w:val="24"/>
-        </w:rPr>
-        <w:t xml:space="preserve"> However, the Bernoulli Naïve Bayes </w:t>
-      </w:r>
-      <w:r>
-        <w:rPr>
-          <w:sz w:val="24"/>
-          <w:szCs w:val="24"/>
-        </w:rPr>
-        <w:t>is</w:t>
-      </w:r>
-      <w:r>
-        <w:rPr>
-          <w:sz w:val="24"/>
-          <w:szCs w:val="24"/>
-        </w:rPr>
-        <w:t xml:space="preserve"> slightly more variab</w:t>
-      </w:r>
-      <w:r>
-        <w:rPr>
-          <w:sz w:val="24"/>
-          <w:szCs w:val="24"/>
-        </w:rPr>
-        <w:t>le</w:t>
-      </w:r>
-      <w:r>
-        <w:rPr>
-          <w:sz w:val="24"/>
-          <w:szCs w:val="24"/>
-        </w:rPr>
-        <w:t>.</w:t>
+        <w:t>The MNB seemed to outperform the BNB and SVM. Specifically, each score was roughly 80% or higher, with a small exception on k-fold=5.</w:t>
+      </w:r>
+      <w:r>
+        <w:rPr>
+          <w:sz w:val="24"/>
+          <w:szCs w:val="24"/>
+        </w:rPr>
+        <w:t xml:space="preserve"> Next, the SVM contained scores comparable to the BNB, while indicating less variability.</w:t>
+      </w:r>
+      <w:r>
+        <w:rPr>
+          <w:sz w:val="24"/>
+          <w:szCs w:val="24"/>
+        </w:rPr>
+        <w:t xml:space="preserve"> Though the variability of the MNB was higher than the other two models, the lowest scoring fold was higher than most of the higher scoring folds for the other models respectively.</w:t>
       </w:r>
     </w:p>
     <w:p>
@@ -6840,9 +6858,9 @@
         <w:tblLook w:val="04A0" w:firstRow="1" w:lastRow="0" w:firstColumn="1" w:lastColumn="0" w:noHBand="0" w:noVBand="1"/>
       </w:tblPr>
       <w:tblGrid>
-        <w:gridCol w:w="3107"/>
-        <w:gridCol w:w="3135"/>
-        <w:gridCol w:w="3108"/>
+        <w:gridCol w:w="3158"/>
+        <w:gridCol w:w="3131"/>
+        <w:gridCol w:w="3061"/>
       </w:tblGrid>
       <w:tr>
         <w:tc>
@@ -6862,10 +6880,10 @@
                 <w:noProof/>
               </w:rPr>
               <w:drawing>
-                <wp:inline distT="0" distB="0" distL="0" distR="0" wp14:anchorId="37E331F1" wp14:editId="500A073A">
+                <wp:inline distT="0" distB="0" distL="0" distR="0" wp14:anchorId="75072403" wp14:editId="4BA3C0B2">
                   <wp:extent cx="2019300" cy="1516119"/>
                   <wp:effectExtent l="0" t="0" r="0" b="8255"/>
-                  <wp:docPr id="137" name="Picture 137"/>
+                  <wp:docPr id="29" name="Picture 29"/>
                   <wp:cNvGraphicFramePr>
                     <a:graphicFrameLocks xmlns:a="http://schemas.openxmlformats.org/drawingml/2006/main" noChangeAspect="1"/>
                   </wp:cNvGraphicFramePr>
@@ -6873,7 +6891,7 @@
                     <a:graphicData uri="http://schemas.openxmlformats.org/drawingml/2006/picture">
                       <pic:pic xmlns:pic="http://schemas.openxmlformats.org/drawingml/2006/picture">
                         <pic:nvPicPr>
-                          <pic:cNvPr id="0" name="Picture 75"/>
+                          <pic:cNvPr id="0" name="Picture 35"/>
                           <pic:cNvPicPr>
                             <a:picLocks noChangeAspect="1" noChangeArrowheads="1"/>
                           </pic:cNvPicPr>
@@ -6894,7 +6912,7 @@
                         <pic:spPr bwMode="auto">
                           <a:xfrm>
                             <a:off x="0" y="0"/>
-                            <a:ext cx="2032045" cy="1525688"/>
+                            <a:ext cx="2037733" cy="1529958"/>
                           </a:xfrm>
                           <a:prstGeom prst="rect">
                             <a:avLst/>
@@ -6929,10 +6947,10 @@
                 <w:noProof/>
               </w:rPr>
               <w:drawing>
-                <wp:inline distT="0" distB="0" distL="0" distR="0" wp14:anchorId="16CF8CC7" wp14:editId="27B113C9">
-                  <wp:extent cx="2038350" cy="1530422"/>
-                  <wp:effectExtent l="0" t="0" r="0" b="0"/>
-                  <wp:docPr id="138" name="Picture 138"/>
+                <wp:inline distT="0" distB="0" distL="0" distR="0" wp14:anchorId="46972E70" wp14:editId="202082B4">
+                  <wp:extent cx="1991737" cy="1495425"/>
+                  <wp:effectExtent l="0" t="0" r="8890" b="0"/>
+                  <wp:docPr id="30" name="Picture 30"/>
                   <wp:cNvGraphicFramePr>
                     <a:graphicFrameLocks xmlns:a="http://schemas.openxmlformats.org/drawingml/2006/main" noChangeAspect="1"/>
                   </wp:cNvGraphicFramePr>
@@ -6940,7 +6958,7 @@
                     <a:graphicData uri="http://schemas.openxmlformats.org/drawingml/2006/picture">
                       <pic:pic xmlns:pic="http://schemas.openxmlformats.org/drawingml/2006/picture">
                         <pic:nvPicPr>
-                          <pic:cNvPr id="0" name="Picture 77"/>
+                          <pic:cNvPr id="0" name="Picture 37"/>
                           <pic:cNvPicPr>
                             <a:picLocks noChangeAspect="1" noChangeArrowheads="1"/>
                           </pic:cNvPicPr>
@@ -6961,7 +6979,7 @@
                         <pic:spPr bwMode="auto">
                           <a:xfrm>
                             <a:off x="0" y="0"/>
-                            <a:ext cx="2053593" cy="1541867"/>
+                            <a:ext cx="2005138" cy="1505486"/>
                           </a:xfrm>
                           <a:prstGeom prst="rect">
                             <a:avLst/>
@@ -6996,10 +7014,10 @@
                 <w:noProof/>
               </w:rPr>
               <w:drawing>
-                <wp:inline distT="0" distB="0" distL="0" distR="0" wp14:anchorId="59209DC6" wp14:editId="4454FBE8">
-                  <wp:extent cx="2019300" cy="1516119"/>
-                  <wp:effectExtent l="0" t="0" r="0" b="8255"/>
-                  <wp:docPr id="139" name="Picture 139"/>
+                <wp:inline distT="0" distB="0" distL="0" distR="0" wp14:anchorId="3A69961E" wp14:editId="6F42B6C8">
+                  <wp:extent cx="1952625" cy="1466059"/>
+                  <wp:effectExtent l="0" t="0" r="0" b="1270"/>
+                  <wp:docPr id="98" name="Picture 98"/>
                   <wp:cNvGraphicFramePr>
                     <a:graphicFrameLocks xmlns:a="http://schemas.openxmlformats.org/drawingml/2006/main" noChangeAspect="1"/>
                   </wp:cNvGraphicFramePr>
@@ -7007,7 +7025,7 @@
                     <a:graphicData uri="http://schemas.openxmlformats.org/drawingml/2006/picture">
                       <pic:pic xmlns:pic="http://schemas.openxmlformats.org/drawingml/2006/picture">
                         <pic:nvPicPr>
-                          <pic:cNvPr id="0" name="Picture 79"/>
+                          <pic:cNvPr id="0" name="Picture 39"/>
                           <pic:cNvPicPr>
                             <a:picLocks noChangeAspect="1" noChangeArrowheads="1"/>
                           </pic:cNvPicPr>
@@ -7028,7 +7046,7 @@
                         <pic:spPr bwMode="auto">
                           <a:xfrm>
                             <a:off x="0" y="0"/>
-                            <a:ext cx="2030782" cy="1524740"/>
+                            <a:ext cx="1952625" cy="1466059"/>
                           </a:xfrm>
                           <a:prstGeom prst="rect">
                             <a:avLst/>
@@ -7205,245 +7223,124 @@
       <w:pPr>
         <w:spacing w:line="240" w:lineRule="auto"/>
         <w:rPr>
-          <w:b/>
           <w:sz w:val="24"/>
           <w:szCs w:val="24"/>
         </w:rPr>
       </w:pPr>
       <w:r>
         <w:rPr>
-          <w:b/>
-          <w:sz w:val="24"/>
-          <w:szCs w:val="24"/>
-        </w:rPr>
-        <w:t>Conclusion</w:t>
-      </w:r>
-      <w:r>
-        <w:rPr>
-          <w:b/>
-          <w:sz w:val="24"/>
-          <w:szCs w:val="24"/>
-        </w:rPr>
-        <w:t>s</w:t>
+          <w:sz w:val="24"/>
+          <w:szCs w:val="24"/>
+        </w:rPr>
+        <w:t xml:space="preserve">Overall, the k-fold validation generally agreed with earlier </w:t>
+      </w:r>
+      <w:r>
+        <w:rPr>
+          <w:sz w:val="24"/>
+          <w:szCs w:val="24"/>
+        </w:rPr>
+        <w:t xml:space="preserve">predictive results. Specifically, sentiment analysis is an easier task to perform. However, the resulting </w:t>
+      </w:r>
+      <w:r>
+        <w:rPr>
+          <w:sz w:val="24"/>
+          <w:szCs w:val="24"/>
+        </w:rPr>
+        <w:t>validation</w:t>
+      </w:r>
+      <w:r>
+        <w:rPr>
+          <w:sz w:val="24"/>
+          <w:szCs w:val="24"/>
+        </w:rPr>
+        <w:t xml:space="preserve"> over k=5 folds, indicate that </w:t>
+      </w:r>
+      <w:r>
+        <w:rPr>
+          <w:sz w:val="24"/>
+          <w:szCs w:val="24"/>
+        </w:rPr>
+        <w:t xml:space="preserve">MNB is generally preferred for both modal. </w:t>
+      </w:r>
+      <w:r>
+        <w:rPr>
+          <w:sz w:val="24"/>
+          <w:szCs w:val="24"/>
+        </w:rPr>
+        <w:t xml:space="preserve">An interesting follow-up study would include a higher k-fold, possibly 10, while also including custom </w:t>
+      </w:r>
+      <w:r>
+        <w:rPr>
+          <w:sz w:val="24"/>
+          <w:szCs w:val="24"/>
+        </w:rPr>
+        <w:t>stop words</w:t>
+      </w:r>
+      <w:r>
+        <w:rPr>
+          <w:sz w:val="24"/>
+          <w:szCs w:val="24"/>
+        </w:rPr>
+        <w:t>.</w:t>
+      </w:r>
+      <w:bookmarkStart w:id="0" w:name="_GoBack"/>
+      <w:bookmarkEnd w:id="0"/>
+      <w:r>
+        <w:rPr>
+          <w:sz w:val="24"/>
+          <w:szCs w:val="24"/>
+        </w:rPr>
+        <w:t xml:space="preserve"> Specially, visual findings from earlier word clouds show common words across the different </w:t>
+      </w:r>
+      <w:proofErr w:type="spellStart"/>
+      <w:r>
+        <w:rPr>
+          <w:sz w:val="24"/>
+          <w:szCs w:val="24"/>
+        </w:rPr>
+        <w:t>modals</w:t>
+      </w:r>
+      <w:proofErr w:type="spellEnd"/>
+      <w:r>
+        <w:rPr>
+          <w:sz w:val="24"/>
+          <w:szCs w:val="24"/>
+        </w:rPr>
+        <w:t>. This is an indication of noisy data, providing no additional benefits. By removing these words, less apparent words have more weight when generating corresponding classifiers.</w:t>
+      </w:r>
+      <w:r>
+        <w:rPr>
+          <w:sz w:val="24"/>
+          <w:szCs w:val="24"/>
+        </w:rPr>
+        <w:t xml:space="preserve"> </w:t>
       </w:r>
     </w:p>
     <w:p>
       <w:pPr>
         <w:spacing w:line="240" w:lineRule="auto"/>
         <w:rPr>
+          <w:b/>
           <w:sz w:val="24"/>
           <w:szCs w:val="24"/>
         </w:rPr>
       </w:pPr>
       <w:r>
         <w:rPr>
-          <w:sz w:val="24"/>
-          <w:szCs w:val="24"/>
-        </w:rPr>
-        <w:t>Sentiment analysis is a task often utilized with text mining</w:t>
-      </w:r>
-      <w:r>
-        <w:rPr>
-          <w:sz w:val="24"/>
-          <w:szCs w:val="24"/>
-        </w:rPr>
-        <w:t xml:space="preserve">. The ability of predict sentiment </w:t>
-      </w:r>
-      <w:r>
-        <w:rPr>
-          <w:sz w:val="24"/>
-          <w:szCs w:val="24"/>
-        </w:rPr>
-        <w:t>from</w:t>
-      </w:r>
-      <w:r>
-        <w:rPr>
-          <w:sz w:val="24"/>
-          <w:szCs w:val="24"/>
-        </w:rPr>
-        <w:t xml:space="preserve"> a given text is </w:t>
-      </w:r>
-      <w:r>
-        <w:rPr>
-          <w:sz w:val="24"/>
-          <w:szCs w:val="24"/>
-        </w:rPr>
-        <w:t xml:space="preserve">often </w:t>
-      </w:r>
-      <w:r>
-        <w:rPr>
-          <w:sz w:val="24"/>
-          <w:szCs w:val="24"/>
-        </w:rPr>
-        <w:t>invaluable</w:t>
-      </w:r>
-      <w:r>
-        <w:rPr>
-          <w:sz w:val="24"/>
-          <w:szCs w:val="24"/>
-        </w:rPr>
-        <w:t xml:space="preserve"> for organizations</w:t>
-      </w:r>
-      <w:r>
-        <w:rPr>
-          <w:sz w:val="24"/>
-          <w:szCs w:val="24"/>
-        </w:rPr>
-        <w:t xml:space="preserve">. </w:t>
-      </w:r>
-      <w:r>
-        <w:rPr>
-          <w:sz w:val="24"/>
-          <w:szCs w:val="24"/>
-        </w:rPr>
-        <w:t>By integrating a feedback system</w:t>
-      </w:r>
-      <w:r>
-        <w:rPr>
-          <w:sz w:val="24"/>
-          <w:szCs w:val="24"/>
-        </w:rPr>
-        <w:t xml:space="preserve"> f</w:t>
-      </w:r>
-      <w:r>
-        <w:rPr>
-          <w:sz w:val="24"/>
-          <w:szCs w:val="24"/>
-        </w:rPr>
-        <w:t>rom</w:t>
-      </w:r>
-      <w:r>
-        <w:rPr>
-          <w:sz w:val="24"/>
-          <w:szCs w:val="24"/>
-        </w:rPr>
-        <w:t xml:space="preserve"> customers</w:t>
-      </w:r>
-      <w:r>
-        <w:rPr>
-          <w:sz w:val="24"/>
-          <w:szCs w:val="24"/>
-        </w:rPr>
-        <w:t xml:space="preserve">, </w:t>
-      </w:r>
-      <w:r>
-        <w:rPr>
-          <w:sz w:val="24"/>
-          <w:szCs w:val="24"/>
-        </w:rPr>
-        <w:t xml:space="preserve">an </w:t>
-      </w:r>
-      <w:r>
-        <w:rPr>
-          <w:sz w:val="24"/>
-          <w:szCs w:val="24"/>
-        </w:rPr>
-        <w:t xml:space="preserve">organization </w:t>
-      </w:r>
-      <w:r>
-        <w:rPr>
-          <w:sz w:val="24"/>
-          <w:szCs w:val="24"/>
-        </w:rPr>
-        <w:t>can determine</w:t>
-      </w:r>
-      <w:r>
-        <w:rPr>
-          <w:sz w:val="24"/>
-          <w:szCs w:val="24"/>
-        </w:rPr>
-        <w:t xml:space="preserve"> preference</w:t>
-      </w:r>
-      <w:r>
-        <w:rPr>
+          <w:b/>
+          <w:sz w:val="24"/>
+          <w:szCs w:val="24"/>
+        </w:rPr>
+        <w:lastRenderedPageBreak/>
+        <w:t>Conclusion</w:t>
+      </w:r>
+      <w:r>
+        <w:rPr>
+          <w:b/>
           <w:sz w:val="24"/>
           <w:szCs w:val="24"/>
         </w:rPr>
         <w:t>s</w:t>
-      </w:r>
-      <w:r>
-        <w:rPr>
-          <w:sz w:val="24"/>
-          <w:szCs w:val="24"/>
-        </w:rPr>
-        <w:t xml:space="preserve"> for various </w:t>
-      </w:r>
-      <w:r>
-        <w:rPr>
-          <w:sz w:val="24"/>
-          <w:szCs w:val="24"/>
-        </w:rPr>
-        <w:t xml:space="preserve">products. </w:t>
-      </w:r>
-      <w:r>
-        <w:rPr>
-          <w:sz w:val="24"/>
-          <w:szCs w:val="24"/>
-        </w:rPr>
-        <w:t xml:space="preserve">Moreover, </w:t>
-      </w:r>
-      <w:r>
-        <w:rPr>
-          <w:sz w:val="24"/>
-          <w:szCs w:val="24"/>
-        </w:rPr>
-        <w:t>having this knowledge can better</w:t>
-      </w:r>
-      <w:r>
-        <w:rPr>
-          <w:sz w:val="24"/>
-          <w:szCs w:val="24"/>
-        </w:rPr>
-        <w:t xml:space="preserve"> prepare</w:t>
-      </w:r>
-      <w:r>
-        <w:rPr>
-          <w:sz w:val="24"/>
-          <w:szCs w:val="24"/>
-        </w:rPr>
-        <w:t xml:space="preserve"> </w:t>
-      </w:r>
-      <w:r>
-        <w:rPr>
-          <w:sz w:val="24"/>
-          <w:szCs w:val="24"/>
-        </w:rPr>
-        <w:t xml:space="preserve">a </w:t>
-      </w:r>
-      <w:r>
-        <w:rPr>
-          <w:sz w:val="24"/>
-          <w:szCs w:val="24"/>
-        </w:rPr>
-        <w:t>supply chain by ensuring</w:t>
-      </w:r>
-      <w:r>
-        <w:rPr>
-          <w:sz w:val="24"/>
-          <w:szCs w:val="24"/>
-        </w:rPr>
-        <w:t xml:space="preserve"> </w:t>
-      </w:r>
-      <w:r>
-        <w:rPr>
-          <w:sz w:val="24"/>
-          <w:szCs w:val="24"/>
-        </w:rPr>
-        <w:t xml:space="preserve">products are </w:t>
-      </w:r>
-      <w:r>
-        <w:rPr>
-          <w:sz w:val="24"/>
-          <w:szCs w:val="24"/>
-        </w:rPr>
-        <w:t xml:space="preserve">properly </w:t>
-      </w:r>
-      <w:r>
-        <w:rPr>
-          <w:sz w:val="24"/>
-          <w:szCs w:val="24"/>
-        </w:rPr>
-        <w:t>distributed across warehouses.</w:t>
       </w:r>
     </w:p>
     <w:p>
@@ -7459,6 +7356,225 @@
           <w:sz w:val="24"/>
           <w:szCs w:val="24"/>
         </w:rPr>
+        <w:t>Sentiment analysis is a task often utilized with text mining</w:t>
+      </w:r>
+      <w:r>
+        <w:rPr>
+          <w:sz w:val="24"/>
+          <w:szCs w:val="24"/>
+        </w:rPr>
+        <w:t xml:space="preserve">. The ability of predict sentiment </w:t>
+      </w:r>
+      <w:r>
+        <w:rPr>
+          <w:sz w:val="24"/>
+          <w:szCs w:val="24"/>
+        </w:rPr>
+        <w:t>from</w:t>
+      </w:r>
+      <w:r>
+        <w:rPr>
+          <w:sz w:val="24"/>
+          <w:szCs w:val="24"/>
+        </w:rPr>
+        <w:t xml:space="preserve"> a given text is </w:t>
+      </w:r>
+      <w:r>
+        <w:rPr>
+          <w:sz w:val="24"/>
+          <w:szCs w:val="24"/>
+        </w:rPr>
+        <w:t xml:space="preserve">often </w:t>
+      </w:r>
+      <w:r>
+        <w:rPr>
+          <w:sz w:val="24"/>
+          <w:szCs w:val="24"/>
+        </w:rPr>
+        <w:t>invaluable</w:t>
+      </w:r>
+      <w:r>
+        <w:rPr>
+          <w:sz w:val="24"/>
+          <w:szCs w:val="24"/>
+        </w:rPr>
+        <w:t xml:space="preserve"> for organizations</w:t>
+      </w:r>
+      <w:r>
+        <w:rPr>
+          <w:sz w:val="24"/>
+          <w:szCs w:val="24"/>
+        </w:rPr>
+        <w:t xml:space="preserve">. </w:t>
+      </w:r>
+      <w:r>
+        <w:rPr>
+          <w:sz w:val="24"/>
+          <w:szCs w:val="24"/>
+        </w:rPr>
+        <w:t>By integrating a feedback system</w:t>
+      </w:r>
+      <w:r>
+        <w:rPr>
+          <w:sz w:val="24"/>
+          <w:szCs w:val="24"/>
+        </w:rPr>
+        <w:t xml:space="preserve"> f</w:t>
+      </w:r>
+      <w:r>
+        <w:rPr>
+          <w:sz w:val="24"/>
+          <w:szCs w:val="24"/>
+        </w:rPr>
+        <w:t>rom</w:t>
+      </w:r>
+      <w:r>
+        <w:rPr>
+          <w:sz w:val="24"/>
+          <w:szCs w:val="24"/>
+        </w:rPr>
+        <w:t xml:space="preserve"> customers</w:t>
+      </w:r>
+      <w:r>
+        <w:rPr>
+          <w:sz w:val="24"/>
+          <w:szCs w:val="24"/>
+        </w:rPr>
+        <w:t xml:space="preserve">, </w:t>
+      </w:r>
+      <w:r>
+        <w:rPr>
+          <w:sz w:val="24"/>
+          <w:szCs w:val="24"/>
+        </w:rPr>
+        <w:t xml:space="preserve">an </w:t>
+      </w:r>
+      <w:r>
+        <w:rPr>
+          <w:sz w:val="24"/>
+          <w:szCs w:val="24"/>
+        </w:rPr>
+        <w:t xml:space="preserve">organization </w:t>
+      </w:r>
+      <w:r>
+        <w:rPr>
+          <w:sz w:val="24"/>
+          <w:szCs w:val="24"/>
+        </w:rPr>
+        <w:t>can determine</w:t>
+      </w:r>
+      <w:r>
+        <w:rPr>
+          <w:sz w:val="24"/>
+          <w:szCs w:val="24"/>
+        </w:rPr>
+        <w:t xml:space="preserve"> preference</w:t>
+      </w:r>
+      <w:r>
+        <w:rPr>
+          <w:sz w:val="24"/>
+          <w:szCs w:val="24"/>
+        </w:rPr>
+        <w:t>s</w:t>
+      </w:r>
+      <w:r>
+        <w:rPr>
+          <w:sz w:val="24"/>
+          <w:szCs w:val="24"/>
+        </w:rPr>
+        <w:t xml:space="preserve"> for various </w:t>
+      </w:r>
+      <w:r>
+        <w:rPr>
+          <w:sz w:val="24"/>
+          <w:szCs w:val="24"/>
+        </w:rPr>
+        <w:t xml:space="preserve">products. </w:t>
+      </w:r>
+      <w:r>
+        <w:rPr>
+          <w:sz w:val="24"/>
+          <w:szCs w:val="24"/>
+        </w:rPr>
+        <w:t xml:space="preserve">Moreover, </w:t>
+      </w:r>
+      <w:r>
+        <w:rPr>
+          <w:sz w:val="24"/>
+          <w:szCs w:val="24"/>
+        </w:rPr>
+        <w:t>having this knowledge can better</w:t>
+      </w:r>
+      <w:r>
+        <w:rPr>
+          <w:sz w:val="24"/>
+          <w:szCs w:val="24"/>
+        </w:rPr>
+        <w:t xml:space="preserve"> prepare</w:t>
+      </w:r>
+      <w:r>
+        <w:rPr>
+          <w:sz w:val="24"/>
+          <w:szCs w:val="24"/>
+        </w:rPr>
+        <w:t xml:space="preserve"> </w:t>
+      </w:r>
+      <w:r>
+        <w:rPr>
+          <w:sz w:val="24"/>
+          <w:szCs w:val="24"/>
+        </w:rPr>
+        <w:t xml:space="preserve">a </w:t>
+      </w:r>
+      <w:r>
+        <w:rPr>
+          <w:sz w:val="24"/>
+          <w:szCs w:val="24"/>
+        </w:rPr>
+        <w:t>supply chain by ensuring</w:t>
+      </w:r>
+      <w:r>
+        <w:rPr>
+          <w:sz w:val="24"/>
+          <w:szCs w:val="24"/>
+        </w:rPr>
+        <w:t xml:space="preserve"> </w:t>
+      </w:r>
+      <w:r>
+        <w:rPr>
+          <w:sz w:val="24"/>
+          <w:szCs w:val="24"/>
+        </w:rPr>
+        <w:t xml:space="preserve">products are </w:t>
+      </w:r>
+      <w:r>
+        <w:rPr>
+          <w:sz w:val="24"/>
+          <w:szCs w:val="24"/>
+        </w:rPr>
+        <w:t xml:space="preserve">properly </w:t>
+      </w:r>
+      <w:r>
+        <w:rPr>
+          <w:sz w:val="24"/>
+          <w:szCs w:val="24"/>
+        </w:rPr>
+        <w:t>distributed across warehouses.</w:t>
+      </w:r>
+    </w:p>
+    <w:p>
+      <w:pPr>
+        <w:spacing w:line="240" w:lineRule="auto"/>
+        <w:rPr>
+          <w:sz w:val="24"/>
+          <w:szCs w:val="24"/>
+        </w:rPr>
+      </w:pPr>
+      <w:r>
+        <w:rPr>
+          <w:sz w:val="24"/>
+          <w:szCs w:val="24"/>
+        </w:rPr>
         <w:t>Though lie detection is often more difficult to ascertain than sentiment</w:t>
       </w:r>
       <w:r>
@@ -7685,8 +7801,6 @@
         </w:rPr>
         <w:t xml:space="preserve"> for</w:t>
       </w:r>
-      <w:bookmarkStart w:id="0" w:name="_GoBack"/>
-      <w:bookmarkEnd w:id="0"/>
       <w:r>
         <w:rPr>
           <w:sz w:val="24"/>
@@ -9367,7 +9481,7 @@
 </file>
 
 <file path=customXml/itemProps2.xml><?xml version="1.0" encoding="utf-8"?>
-<ds:datastoreItem xmlns:ds="http://schemas.openxmlformats.org/officeDocument/2006/customXml" ds:itemID="{6C0A11D3-B0DA-49D6-B42B-01949206BDF0}">
+<ds:datastoreItem xmlns:ds="http://schemas.openxmlformats.org/officeDocument/2006/customXml" ds:itemID="{916F0658-5FE1-4F8B-B935-7AC1991460D2}">
   <ds:schemaRefs>
     <ds:schemaRef ds:uri="http://schemas.openxmlformats.org/officeDocument/2006/bibliography"/>
   </ds:schemaRefs>

</xml_diff>

<commit_message>
#90: write-up.docx, fix typos
</commit_message>
<xml_diff>
--- a/hw4/write-up.docx
+++ b/hw4/write-up.docx
@@ -6073,7 +6073,28 @@
           <w:sz w:val="24"/>
           <w:szCs w:val="24"/>
         </w:rPr>
-        <w:t xml:space="preserve"> ensembled scores</w:t>
+        <w:t xml:space="preserve"> </w:t>
+      </w:r>
+      <w:r>
+        <w:rPr>
+          <w:sz w:val="24"/>
+          <w:szCs w:val="24"/>
+        </w:rPr>
+        <w:t>c</w:t>
+      </w:r>
+      <w:r>
+        <w:rPr>
+          <w:sz w:val="24"/>
+          <w:szCs w:val="24"/>
+        </w:rPr>
+        <w:t>lassifier</w:t>
+      </w:r>
+      <w:r>
+        <w:rPr>
+          <w:sz w:val="24"/>
+          <w:szCs w:val="24"/>
+        </w:rPr>
+        <w:t xml:space="preserve"> scores</w:t>
       </w:r>
       <w:r>
         <w:rPr>
@@ -6129,7 +6150,21 @@
           <w:sz w:val="24"/>
           <w:szCs w:val="24"/>
         </w:rPr>
-        <w:t xml:space="preserve"> Though a more data, or another topic of categories can further prove this, </w:t>
+        <w:t xml:space="preserve"> Thoug</w:t>
+      </w:r>
+      <w:r>
+        <w:rPr>
+          <w:sz w:val="24"/>
+          <w:szCs w:val="24"/>
+        </w:rPr>
+        <w:t>h</w:t>
+      </w:r>
+      <w:r>
+        <w:rPr>
+          <w:sz w:val="24"/>
+          <w:szCs w:val="24"/>
+        </w:rPr>
+        <w:t xml:space="preserve"> more data, or another topic of categories can further prove this, </w:t>
       </w:r>
       <w:r>
         <w:rPr>
@@ -7253,7 +7288,21 @@
           <w:sz w:val="24"/>
           <w:szCs w:val="24"/>
         </w:rPr>
-        <w:t xml:space="preserve"> over k=5 folds, indicate that </w:t>
+        <w:t xml:space="preserve"> over </w:t>
+      </w:r>
+      <w:r>
+        <w:rPr>
+          <w:sz w:val="24"/>
+          <w:szCs w:val="24"/>
+        </w:rPr>
+        <w:t>the five</w:t>
+      </w:r>
+      <w:r>
+        <w:rPr>
+          <w:sz w:val="24"/>
+          <w:szCs w:val="24"/>
+        </w:rPr>
+        <w:t xml:space="preserve"> folds, indicate that </w:t>
       </w:r>
       <w:r>
         <w:rPr>
@@ -7267,14 +7316,113 @@
           <w:sz w:val="24"/>
           <w:szCs w:val="24"/>
         </w:rPr>
-        <w:t xml:space="preserve">An interesting follow-up study would include a higher k-fold, possibly 10, while also including custom </w:t>
-      </w:r>
-      <w:r>
-        <w:rPr>
-          <w:sz w:val="24"/>
-          <w:szCs w:val="24"/>
-        </w:rPr>
-        <w:t>stop words</w:t>
+        <w:t>An interesting follow-up study would include a higher k-fold</w:t>
+      </w:r>
+      <w:r>
+        <w:rPr>
+          <w:sz w:val="24"/>
+          <w:szCs w:val="24"/>
+        </w:rPr>
+        <w:t xml:space="preserve"> (</w:t>
+      </w:r>
+      <w:r>
+        <w:rPr>
+          <w:sz w:val="24"/>
+          <w:szCs w:val="24"/>
+        </w:rPr>
+        <w:t>possibly 10</w:t>
+      </w:r>
+      <w:r>
+        <w:rPr>
+          <w:sz w:val="24"/>
+          <w:szCs w:val="24"/>
+        </w:rPr>
+        <w:t>)</w:t>
+      </w:r>
+      <w:r>
+        <w:rPr>
+          <w:sz w:val="24"/>
+          <w:szCs w:val="24"/>
+        </w:rPr>
+        <w:t xml:space="preserve">, while also including </w:t>
+      </w:r>
+      <w:r>
+        <w:rPr>
+          <w:sz w:val="24"/>
+          <w:szCs w:val="24"/>
+        </w:rPr>
+        <w:t xml:space="preserve">a </w:t>
+      </w:r>
+      <w:r>
+        <w:rPr>
+          <w:sz w:val="24"/>
+          <w:szCs w:val="24"/>
+        </w:rPr>
+        <w:t xml:space="preserve">custom </w:t>
+      </w:r>
+      <w:r>
+        <w:rPr>
+          <w:sz w:val="24"/>
+          <w:szCs w:val="24"/>
+        </w:rPr>
+        <w:t>stop word</w:t>
+      </w:r>
+      <w:r>
+        <w:rPr>
+          <w:sz w:val="24"/>
+          <w:szCs w:val="24"/>
+        </w:rPr>
+        <w:t xml:space="preserve"> list</w:t>
+      </w:r>
+      <w:r>
+        <w:rPr>
+          <w:sz w:val="24"/>
+          <w:szCs w:val="24"/>
+        </w:rPr>
+        <w:t>. Specially, visual findings from earlier word clouds show common words across the different</w:t>
+      </w:r>
+      <w:r>
+        <w:rPr>
+          <w:sz w:val="24"/>
+          <w:szCs w:val="24"/>
+        </w:rPr>
+        <w:t xml:space="preserve"> categories</w:t>
+      </w:r>
+      <w:r>
+        <w:rPr>
+          <w:sz w:val="24"/>
+          <w:szCs w:val="24"/>
+        </w:rPr>
+        <w:t>. This is an indication of noisy data, providing no additional benefit</w:t>
+      </w:r>
+      <w:r>
+        <w:rPr>
+          <w:sz w:val="24"/>
+          <w:szCs w:val="24"/>
+        </w:rPr>
+        <w:t xml:space="preserve"> for the model to </w:t>
+      </w:r>
+      <w:r>
+        <w:rPr>
+          <w:sz w:val="24"/>
+          <w:szCs w:val="24"/>
+        </w:rPr>
+        <w:lastRenderedPageBreak/>
+        <w:t>characterize between labels</w:t>
+      </w:r>
+      <w:r>
+        <w:rPr>
+          <w:sz w:val="24"/>
+          <w:szCs w:val="24"/>
+        </w:rPr>
+        <w:t>. By removing these words, less apparent words have more weigh</w:t>
+      </w:r>
+      <w:r>
+        <w:rPr>
+          <w:sz w:val="24"/>
+          <w:szCs w:val="24"/>
+        </w:rPr>
+        <w:t>t, providing better predictive capabilities</w:t>
       </w:r>
       <w:r>
         <w:rPr>
@@ -7282,44 +7430,30 @@
           <w:szCs w:val="24"/>
         </w:rPr>
         <w:t>.</w:t>
-      </w:r>
-      <w:bookmarkStart w:id="0" w:name="_GoBack"/>
-      <w:bookmarkEnd w:id="0"/>
-      <w:r>
-        <w:rPr>
-          <w:sz w:val="24"/>
-          <w:szCs w:val="24"/>
-        </w:rPr>
-        <w:t xml:space="preserve"> Specially, visual findings from earlier word clouds show common words across the different </w:t>
-      </w:r>
-      <w:proofErr w:type="spellStart"/>
-      <w:r>
-        <w:rPr>
-          <w:sz w:val="24"/>
-          <w:szCs w:val="24"/>
-        </w:rPr>
-        <w:t>modals</w:t>
-      </w:r>
-      <w:proofErr w:type="spellEnd"/>
-      <w:r>
-        <w:rPr>
-          <w:sz w:val="24"/>
-          <w:szCs w:val="24"/>
-        </w:rPr>
-        <w:t>. This is an indication of noisy data, providing no additional benefits. By removing these words, less apparent words have more weight when generating corresponding classifiers.</w:t>
-      </w:r>
-      <w:r>
-        <w:rPr>
-          <w:sz w:val="24"/>
-          <w:szCs w:val="24"/>
-        </w:rPr>
-        <w:t xml:space="preserve"> </w:t>
       </w:r>
     </w:p>
     <w:p>
       <w:pPr>
         <w:spacing w:line="240" w:lineRule="auto"/>
         <w:rPr>
+          <w:sz w:val="24"/>
+          <w:szCs w:val="24"/>
+        </w:rPr>
+      </w:pPr>
+      <w:bookmarkStart w:id="0" w:name="_GoBack"/>
+      <w:bookmarkEnd w:id="0"/>
+      <w:r>
+        <w:rPr>
+          <w:sz w:val="24"/>
+          <w:szCs w:val="24"/>
+        </w:rPr>
+        <w:t xml:space="preserve"> </w:t>
+      </w:r>
+    </w:p>
+    <w:p>
+      <w:pPr>
+        <w:spacing w:line="240" w:lineRule="auto"/>
+        <w:rPr>
           <w:b/>
           <w:sz w:val="24"/>
           <w:szCs w:val="24"/>
@@ -7331,7 +7465,6 @@
           <w:sz w:val="24"/>
           <w:szCs w:val="24"/>
         </w:rPr>
-        <w:lastRenderedPageBreak/>
         <w:t>Conclusion</w:t>
       </w:r>
       <w:r>
@@ -9481,7 +9614,7 @@
 </file>
 
 <file path=customXml/itemProps2.xml><?xml version="1.0" encoding="utf-8"?>
-<ds:datastoreItem xmlns:ds="http://schemas.openxmlformats.org/officeDocument/2006/customXml" ds:itemID="{916F0658-5FE1-4F8B-B935-7AC1991460D2}">
+<ds:datastoreItem xmlns:ds="http://schemas.openxmlformats.org/officeDocument/2006/customXml" ds:itemID="{FB21ECBD-6B0B-4F9A-9EF8-65B625B72640}">
   <ds:schemaRefs>
     <ds:schemaRef ds:uri="http://schemas.openxmlformats.org/officeDocument/2006/bibliography"/>
   </ds:schemaRefs>

</xml_diff>

<commit_message>
#103: write-up.docx, minor adjustments
</commit_message>
<xml_diff>
--- a/hw4/write-up.docx
+++ b/hw4/write-up.docx
@@ -1291,7 +1291,7 @@
           <w:sz w:val="24"/>
           <w:szCs w:val="24"/>
         </w:rPr>
-        <w:t>unstructured format</w:t>
+        <w:t>unstructured</w:t>
       </w:r>
       <w:r>
         <w:rPr>
@@ -1482,6 +1482,15 @@
         </w:rPr>
         <w:t>satisfaction</w:t>
       </w:r>
+      <w:r>
+        <w:rPr>
+          <w:sz w:val="24"/>
+          <w:szCs w:val="24"/>
+        </w:rPr>
+        <w:t>, while the converse is similarly applicable</w:t>
+      </w:r>
+      <w:bookmarkStart w:id="0" w:name="_GoBack"/>
+      <w:bookmarkEnd w:id="0"/>
       <w:r>
         <w:rPr>
           <w:sz w:val="24"/>
@@ -1880,7 +1889,15 @@
           <w:sz w:val="24"/>
           <w:szCs w:val="24"/>
         </w:rPr>
-        <w:t xml:space="preserve"> would indicate either the data was to</w:t>
+        <w:t xml:space="preserve"> </w:t>
+      </w:r>
+      <w:r>
+        <w:rPr>
+          <w:sz w:val="24"/>
+          <w:szCs w:val="24"/>
+        </w:rPr>
+        <w:lastRenderedPageBreak/>
+        <w:t>would indicate either the data was to</w:t>
       </w:r>
       <w:r>
         <w:rPr>
@@ -2893,6 +2910,7 @@
                 <w:sz w:val="24"/>
                 <w:szCs w:val="24"/>
               </w:rPr>
+              <w:lastRenderedPageBreak/>
               <w:t>Figure</w:t>
             </w:r>
             <w:r>
@@ -3007,7 +3025,6 @@
           <w:sz w:val="24"/>
           <w:szCs w:val="24"/>
         </w:rPr>
-        <w:lastRenderedPageBreak/>
         <w:t>Similar to earlier wordclouds on truthfulness (i.e. lie), the sentiment wordclouds indicate a familiar pattern.</w:t>
       </w:r>
       <w:r>
@@ -7440,8 +7457,6 @@
           <w:szCs w:val="24"/>
         </w:rPr>
       </w:pPr>
-      <w:bookmarkStart w:id="0" w:name="_GoBack"/>
-      <w:bookmarkEnd w:id="0"/>
       <w:r>
         <w:rPr>
           <w:sz w:val="24"/>
@@ -9614,7 +9629,7 @@
 </file>
 
 <file path=customXml/itemProps2.xml><?xml version="1.0" encoding="utf-8"?>
-<ds:datastoreItem xmlns:ds="http://schemas.openxmlformats.org/officeDocument/2006/customXml" ds:itemID="{FB21ECBD-6B0B-4F9A-9EF8-65B625B72640}">
+<ds:datastoreItem xmlns:ds="http://schemas.openxmlformats.org/officeDocument/2006/customXml" ds:itemID="{18B1B4E4-5FEB-4F47-BE4D-8D458991AFD7}">
   <ds:schemaRefs>
     <ds:schemaRef ds:uri="http://schemas.openxmlformats.org/officeDocument/2006/bibliography"/>
   </ds:schemaRefs>

</xml_diff>